<commit_message>
Updated Memoria Including Anex A and 4.11 section
</commit_message>
<xml_diff>
--- a/1-ENTREGA_TFM/MEMORIA_TFM_FIT CONTROL.docx
+++ b/1-ENTREGA_TFM/MEMORIA_TFM_FIT CONTROL.docx
@@ -37,7 +37,7 @@
           <w:sz w:val="22"/>
         </w:rPr>
         <w:drawing>
-          <wp:inline distT="0" distB="0" distL="0" distR="0" wp14:anchorId="57D46D9F" wp14:editId="0B7E494D">
+          <wp:inline distT="0" distB="0" distL="0" distR="0" wp14:anchorId="33D76B68" wp14:editId="6A404614">
             <wp:extent cx="1665780" cy="634999"/>
             <wp:effectExtent l="0" t="0" r="0" b="0"/>
             <wp:docPr id="10" name="Imagen 9" descr="Logotipo, nombre de la empresa&#10;&#10;Descripción generada automáticamente">
@@ -1332,7 +1332,7 @@
         </w:rPr>
         <w:lastRenderedPageBreak/>
         <w:drawing>
-          <wp:inline distT="0" distB="0" distL="0" distR="0" wp14:anchorId="4B811B6F" wp14:editId="11A9D103">
+          <wp:inline distT="0" distB="0" distL="0" distR="0" wp14:anchorId="3ECD4A2D" wp14:editId="64A3832D">
             <wp:extent cx="5564505" cy="5174596"/>
             <wp:effectExtent l="0" t="0" r="0" b="7620"/>
             <wp:docPr id="647214103" name="Imagen 1" descr="Gráfico, Gráfico radial&#10;&#10;El contenido generado por IA puede ser incorrecto."/>
@@ -4290,7 +4290,7 @@
         </w:rPr>
         <w:lastRenderedPageBreak/>
         <w:drawing>
-          <wp:inline distT="0" distB="0" distL="0" distR="0" wp14:anchorId="1D6F05E8" wp14:editId="554C3A46">
+          <wp:inline distT="0" distB="0" distL="0" distR="0" wp14:anchorId="6FEC4596" wp14:editId="56368F71">
             <wp:extent cx="5398595" cy="4588510"/>
             <wp:effectExtent l="0" t="0" r="0" b="2540"/>
             <wp:docPr id="1507237272" name="Imagen 2"/>
@@ -9085,7 +9085,7 @@
           <w:lang w:eastAsia="es-ES"/>
         </w:rPr>
         <w:drawing>
-          <wp:anchor distT="0" distB="0" distL="114300" distR="114300" simplePos="0" relativeHeight="251658240" behindDoc="0" locked="0" layoutInCell="1" allowOverlap="1" wp14:anchorId="510A936D" wp14:editId="42FB3AEE">
+          <wp:anchor distT="0" distB="0" distL="114300" distR="114300" simplePos="0" relativeHeight="251658240" behindDoc="0" locked="0" layoutInCell="1" allowOverlap="1" wp14:anchorId="0629B6F3" wp14:editId="607FC59E">
             <wp:simplePos x="0" y="0"/>
             <wp:positionH relativeFrom="margin">
               <wp:align>center</wp:align>
@@ -9475,59 +9475,91 @@
         <w:pStyle w:val="Heading2"/>
       </w:pPr>
       <w:r>
-        <w:t>4.</w:t>
-      </w:r>
-      <w:r>
-        <w:t>11</w:t>
-      </w:r>
-      <w:r>
-        <w:t xml:space="preserve"> Conjunto de datos y escenario de pruebas</w:t>
-      </w:r>
-    </w:p>
-    <w:p/>
-    <w:p>
-      <w:r>
-        <w:t xml:space="preserve">Con el objetivo de validar el funcionamiento de FIT CONTROL en condiciones controladas y definir un protocolo de evaluación reproducible, se ha diseñado un conjunto de pruebas </w:t>
-      </w:r>
-      <w:r>
-        <w:rPr>
-          <w:b/>
-          <w:bCs/>
-        </w:rPr>
-        <w:t>incremental</w:t>
-      </w:r>
-      <w:r>
-        <w:t xml:space="preserve">. En esta primera iteración (Dataset v1.0) se incorpora un </w:t>
-      </w:r>
-      <w:r>
-        <w:rPr>
-          <w:b/>
-          <w:bCs/>
-        </w:rPr>
-        <w:t>clip piloto</w:t>
-      </w:r>
-      <w:r>
-        <w:t xml:space="preserve"> que actúa como escenario base (</w:t>
+        <w:t>4.11 Protocolo de evaluación</w:t>
+      </w:r>
+    </w:p>
+    <w:p>
+      <w:r>
+        <w:t>Con el objetivo de evaluar el rendimiento real de FIT CONTROL en escenarios no controlados, se define un protocolo de evaluación basado en vídeos monoculares.</w:t>
+      </w:r>
+    </w:p>
+    <w:p>
+      <w:r>
+        <w:t xml:space="preserve">Este protocolo cubre dos bloques principales: (i) la detección automática del ejercicio y de la vista de cámara, y (ii) la generación de métricas cinemáticas y el conteo de repeticiones a partir de landmarks estimados por </w:t>
       </w:r>
       <w:proofErr w:type="spellStart"/>
       <w:r>
+        <w:t>MediaPipe</w:t>
+      </w:r>
+      <w:proofErr w:type="spellEnd"/>
+      <w:r>
+        <w:t xml:space="preserve"> Pose.</w:t>
+      </w:r>
+    </w:p>
+    <w:p>
+      <w:r>
+        <w:t>El conjunto de vídeos se diseña para incluir tanto casos “limpios” (referencia) como casos exigentes (ruido, oclusiones parciales, encuadre no ideal), de forma que se pueda discutir la robustez del sistema.</w:t>
+      </w:r>
+    </w:p>
+    <w:p>
+      <w:pPr>
+        <w:pStyle w:val="Heading3"/>
+      </w:pPr>
+      <w:r>
+        <w:t>4.11.1 Diseño del conjunto de evaluación</w:t>
+      </w:r>
+    </w:p>
+    <w:p>
+      <w:r>
+        <w:t>El conjunto de evaluación se construye con vídeos propios y, cuando procede, con vídeos de terceros utilizados únicamente con fines de validación técnica.</w:t>
+      </w:r>
+    </w:p>
+    <w:p>
+      <w:r>
+        <w:t>Para garantizar comparabilidad, la evaluación cuantitativa se centra en los tres ejercicios soportados por el sistema (sentadilla, peso muerto y press banca) y en las vistas frontal y lateral.</w:t>
+      </w:r>
+    </w:p>
+    <w:p>
+      <w:r>
+        <w:t xml:space="preserve">El resto de </w:t>
+      </w:r>
+      <w:proofErr w:type="gramStart"/>
+      <w:r>
+        <w:t>variantes</w:t>
+      </w:r>
+      <w:proofErr w:type="gramEnd"/>
+      <w:r>
+        <w:t xml:space="preserve"> (por ejemplo, vistas oblicuas o ejercicios fuera de alcance) se reservan como pruebas de estrés y análisis de limitaciones.</w:t>
+      </w:r>
+    </w:p>
+    <w:p>
+      <w:r>
+        <w:t>Para facilitar la trazabilidad, los archivos siguen una convención de nomenclatura con metadatos explícitos:</w:t>
+      </w:r>
+    </w:p>
+    <w:p>
+      <w:pPr>
         <w:rPr>
           <w:i/>
           <w:iCs/>
         </w:rPr>
-        <w:t>baseline</w:t>
-      </w:r>
-      <w:proofErr w:type="spellEnd"/>
-      <w:r>
-        <w:t xml:space="preserve">) para verificar la ejecución </w:t>
-      </w:r>
-      <w:proofErr w:type="spellStart"/>
-      <w:r>
-        <w:t>end-to-end</w:t>
-      </w:r>
-      <w:proofErr w:type="spellEnd"/>
-      <w:r>
-        <w:t xml:space="preserve"> del pipeline (carga del vídeo → estimación de pose → extracción de métricas → conteo de repeticiones → generación de reportes y exportables) en un entorno de baja complejidad visual. En iteraciones posteriores el conjunto se ampliará con grabaciones en gimnasio, variaciones sistemáticas de captura (altura/distancia/vista) y escenarios adversos (oclusiones, presencia de terceros, encuadre no ideal).</w:t>
+      </w:pPr>
+      <w:r>
+        <w:rPr>
+          <w:i/>
+          <w:iCs/>
+        </w:rPr>
+        <w:t>&lt;tipo_ejercicio&gt;_&lt;vista&gt;_&lt;sujeto&gt;_&lt;localización&gt;_&lt;detalles&gt;_&lt;número_repeticiones&gt;.mp4</w:t>
+      </w:r>
+    </w:p>
+    <w:p>
+      <w:r>
+        <w:t>El campo &lt;detalles&gt; permite codificar condiciones relevantes (p. ej., FPS, calidad LQ/HQ, presencia de terceros, recortes del encuadre o altura de cámara).</w:t>
+      </w:r>
+    </w:p>
+    <w:p>
+      <w:r>
+        <w:t>En el Capítulo 5 se presenta la lista definitiva de clips (Dataset v1.0) y su descripción detallada.</w:t>
       </w:r>
     </w:p>
     <w:p>
@@ -9535,160 +9567,68 @@
         <w:pStyle w:val="Heading3"/>
       </w:pPr>
       <w:r>
-        <w:t>4.11.1 Protocolo general de captura</w:t>
-      </w:r>
-    </w:p>
-    <w:p>
-      <w:r>
-        <w:t xml:space="preserve">Todas las grabaciones propias utilizadas en este trabajo se realizan con un </w:t>
-      </w:r>
-      <w:r>
-        <w:rPr>
-          <w:b/>
-          <w:bCs/>
-        </w:rPr>
-        <w:t xml:space="preserve">iPhone 13 </w:t>
-      </w:r>
-      <w:proofErr w:type="gramStart"/>
-      <w:r>
-        <w:rPr>
-          <w:b/>
-          <w:bCs/>
-        </w:rPr>
-        <w:t>Pro Max</w:t>
-      </w:r>
-      <w:proofErr w:type="gramEnd"/>
-      <w:r>
-        <w:t xml:space="preserve"> en </w:t>
-      </w:r>
-      <w:r>
-        <w:rPr>
-          <w:b/>
-          <w:bCs/>
-        </w:rPr>
-        <w:t>orientación vertical (</w:t>
-      </w:r>
-      <w:proofErr w:type="spellStart"/>
-      <w:r>
-        <w:rPr>
-          <w:b/>
-          <w:bCs/>
-        </w:rPr>
-        <w:t>portrait</w:t>
-      </w:r>
-      <w:proofErr w:type="spellEnd"/>
-      <w:r>
-        <w:rPr>
-          <w:b/>
-          <w:bCs/>
-        </w:rPr>
-        <w:t>)</w:t>
-      </w:r>
-      <w:r>
-        <w:t xml:space="preserve">, utilizando trípode para asegurar estabilidad y repetibilidad de encuadre. La grabación en vertical es representativa del uso realista en dispositivos móviles; en este tipo de vídeos es habitual que el contenedor MP4 almacene dimensiones de fotograma y un </w:t>
-      </w:r>
-      <w:proofErr w:type="spellStart"/>
-      <w:r>
-        <w:rPr>
-          <w:b/>
-          <w:bCs/>
-        </w:rPr>
-        <w:t>flag</w:t>
-      </w:r>
-      <w:proofErr w:type="spellEnd"/>
-      <w:r>
-        <w:rPr>
-          <w:b/>
-          <w:bCs/>
-        </w:rPr>
-        <w:t xml:space="preserve"> de rotación</w:t>
-      </w:r>
-      <w:r>
-        <w:t xml:space="preserve"> en metadatos, por lo que en la fase de preprocesado se registra siempre la información de orientación.</w:t>
-      </w:r>
-    </w:p>
-    <w:p>
-      <w:r>
-        <w:t>A nivel de contenido, para facilitar una validación inicial robusta se priorizan secuencias donde:</w:t>
-      </w:r>
-    </w:p>
-    <w:p>
-      <w:pPr>
-        <w:numPr>
-          <w:ilvl w:val="0"/>
-          <w:numId w:val="94"/>
-        </w:numPr>
-      </w:pPr>
-      <w:r>
-        <w:t xml:space="preserve">el sujeto aparece </w:t>
-      </w:r>
-      <w:r>
-        <w:rPr>
-          <w:b/>
-          <w:bCs/>
-        </w:rPr>
-        <w:t>completo dentro del plano</w:t>
-      </w:r>
-      <w:r>
-        <w:t xml:space="preserve"> (pies y cabeza visibles),</w:t>
-      </w:r>
-    </w:p>
-    <w:p>
-      <w:pPr>
-        <w:numPr>
-          <w:ilvl w:val="0"/>
-          <w:numId w:val="94"/>
-        </w:numPr>
-      </w:pPr>
-      <w:r>
-        <w:t xml:space="preserve">existe </w:t>
-      </w:r>
-      <w:r>
-        <w:rPr>
-          <w:b/>
-          <w:bCs/>
-        </w:rPr>
-        <w:t>iluminación suficiente y homogénea</w:t>
-      </w:r>
-      <w:r>
-        <w:t>,</w:t>
-      </w:r>
-    </w:p>
-    <w:p>
-      <w:pPr>
-        <w:numPr>
-          <w:ilvl w:val="0"/>
-          <w:numId w:val="94"/>
-        </w:numPr>
-      </w:pPr>
-      <w:r>
-        <w:t xml:space="preserve">el movimiento se ejecuta con </w:t>
-      </w:r>
-      <w:r>
-        <w:rPr>
-          <w:b/>
-          <w:bCs/>
-        </w:rPr>
-        <w:t>técnica pausada</w:t>
-      </w:r>
-      <w:r>
-        <w:t xml:space="preserve"> y repeticiones claramente delimitadas,</w:t>
-      </w:r>
-    </w:p>
-    <w:p>
-      <w:pPr>
-        <w:numPr>
-          <w:ilvl w:val="0"/>
-          <w:numId w:val="94"/>
-        </w:numPr>
-      </w:pPr>
-      <w:r>
-        <w:t>no hay oclusiones relevantes ni terceros en el fondo.</w:t>
-      </w:r>
-    </w:p>
-    <w:p>
-      <w:r>
-        <w:t>Este protocolo se complementa con escenarios más exigentes en fases posteriores (entorno gimnasio, oclusiones parciales, variación de altura/distancia y vistas no canónicas) con el fin de estudiar la sensibilidad del sistema.</w:t>
+        <w:t>4.11.2 Protocolo general de captura</w:t>
+      </w:r>
+    </w:p>
+    <w:p>
+      <w:r>
+        <w:t>Las grabaciones propias se realizan con un dispositivo móvil sobre trípode o soporte estable, buscando maximizar la repetibilidad del encuadre.</w:t>
+      </w:r>
+    </w:p>
+    <w:p>
+      <w:r>
+        <w:t>En todos los casos se prioriza que el cuerpo del sujeto permanezca visible durante la ejecución (especialmente pies, rodillas, caderas y hombros), ya que la oclusión de articulaciones afecta directamente a la calidad de la estimación de pose y, por tanto, a la fiabilidad de las métricas.</w:t>
+      </w:r>
+    </w:p>
+    <w:p>
+      <w:r>
+        <w:lastRenderedPageBreak/>
+        <w:t>Como guía de captura, se recomienda:</w:t>
+      </w:r>
+    </w:p>
+    <w:p>
+      <w:pPr>
+        <w:pStyle w:val="ListParagraph"/>
+      </w:pPr>
+      <w:r>
+        <w:t>• Encuadre completo del sujeto y del rango de movimiento relevante (sin cortes de extremidades).</w:t>
+      </w:r>
+    </w:p>
+    <w:p>
+      <w:pPr>
+        <w:pStyle w:val="ListParagraph"/>
+      </w:pPr>
+      <w:r>
+        <w:t>• Iluminación suficiente y lo más uniforme posible, evitando contraluces fuertes.</w:t>
+      </w:r>
+    </w:p>
+    <w:p>
+      <w:pPr>
+        <w:pStyle w:val="ListParagraph"/>
+      </w:pPr>
+      <w:r>
+        <w:t>• Fondo relativamente estable (minimizar tránsito de personas y objetos cruzando el plano).</w:t>
+      </w:r>
+    </w:p>
+    <w:p>
+      <w:pPr>
+        <w:pStyle w:val="ListParagraph"/>
+      </w:pPr>
+      <w:r>
+        <w:t>• Estabilidad de cámara (sin paneos) y enfoque suficiente para mantener al sujeto nítido.</w:t>
+      </w:r>
+    </w:p>
+    <w:p>
+      <w:pPr>
+        <w:pStyle w:val="ListParagraph"/>
+      </w:pPr>
+      <w:r>
+        <w:t>• Grabación frontal o lateral lo más canónica posible; las vistas oblicuas se tratan como casos límite.</w:t>
+      </w:r>
+    </w:p>
+    <w:p>
+      <w:r>
+        <w:t>Cuando el contenedor de vídeo incluye información de rotación u orientación, el preprocesado registra dicha información para asegurar consistencia entre la visualización y el análisis.</w:t>
       </w:r>
     </w:p>
     <w:p>
@@ -9696,536 +9636,108 @@
         <w:pStyle w:val="Heading3"/>
       </w:pPr>
       <w:r>
-        <w:t>4.11.2 Clip piloto (Dataset v1.0)</w:t>
-      </w:r>
-    </w:p>
-    <w:p>
-      <w:r>
-        <w:t>Como primer escenario de pruebas se selecciona un clip piloto de sentadilla grabado en entorno doméstico, elegido deliberadamente por su alta calidad visual y facilidad de interpretación (</w:t>
-      </w:r>
-      <w:proofErr w:type="spellStart"/>
-      <w:r>
-        <w:t>sanity</w:t>
-      </w:r>
-      <w:proofErr w:type="spellEnd"/>
-      <w:r>
-        <w:t xml:space="preserve"> </w:t>
-      </w:r>
-      <w:proofErr w:type="spellStart"/>
-      <w:r>
-        <w:t>check</w:t>
-      </w:r>
-      <w:proofErr w:type="spellEnd"/>
-      <w:r>
-        <w:t>). Este vídeo permite comprobar que el sistema:</w:t>
-      </w:r>
-    </w:p>
-    <w:p>
-      <w:pPr>
-        <w:numPr>
-          <w:ilvl w:val="0"/>
-          <w:numId w:val="95"/>
-        </w:numPr>
-      </w:pPr>
-      <w:r>
-        <w:t>detecta correctamente ejercicio y vista,</w:t>
-      </w:r>
-    </w:p>
-    <w:p>
-      <w:pPr>
-        <w:numPr>
-          <w:ilvl w:val="0"/>
-          <w:numId w:val="95"/>
-        </w:numPr>
-      </w:pPr>
-      <w:r>
-        <w:lastRenderedPageBreak/>
-        <w:t>extrae series temporales coherentes,</w:t>
-      </w:r>
-    </w:p>
-    <w:p>
-      <w:pPr>
-        <w:numPr>
-          <w:ilvl w:val="0"/>
-          <w:numId w:val="95"/>
-        </w:numPr>
-      </w:pPr>
-      <w:r>
-        <w:t>realiza el conteo de repeticiones sin intervención manual,</w:t>
-      </w:r>
-    </w:p>
-    <w:p>
-      <w:pPr>
-        <w:numPr>
-          <w:ilvl w:val="0"/>
-          <w:numId w:val="95"/>
-        </w:numPr>
-      </w:pPr>
-      <w:r>
-        <w:t xml:space="preserve">genera un </w:t>
-      </w:r>
-      <w:proofErr w:type="spellStart"/>
-      <w:r>
-        <w:t>bundle</w:t>
-      </w:r>
-      <w:proofErr w:type="spellEnd"/>
-      <w:r>
-        <w:t xml:space="preserve"> reproducible de resultados (métricas, intervalos y configuración efectiva).</w:t>
-      </w:r>
-    </w:p>
-    <w:p>
-      <w:pPr>
-        <w:pStyle w:val="Heading4"/>
-      </w:pPr>
-      <w:r>
-        <w:t>Vídeo incluido (ID: SQ_A01)</w:t>
-      </w:r>
-    </w:p>
-    <w:p>
-      <w:pPr>
-        <w:numPr>
-          <w:ilvl w:val="0"/>
-          <w:numId w:val="96"/>
-        </w:numPr>
-        <w:rPr>
-          <w:lang w:val="en-US"/>
-        </w:rPr>
-      </w:pPr>
-      <w:proofErr w:type="spellStart"/>
-      <w:r>
-        <w:rPr>
-          <w:b/>
-          <w:bCs/>
-          <w:lang w:val="en-US"/>
-        </w:rPr>
-        <w:t>Archivo</w:t>
-      </w:r>
-      <w:proofErr w:type="spellEnd"/>
-      <w:r>
-        <w:rPr>
-          <w:b/>
-          <w:bCs/>
-          <w:lang w:val="en-US"/>
-        </w:rPr>
-        <w:t>:</w:t>
-      </w:r>
-      <w:r>
-        <w:rPr>
-          <w:lang w:val="en-US"/>
-        </w:rPr>
-        <w:t xml:space="preserve"> SQ_Front_Daniel_Amarillo_5.mp4</w:t>
-      </w:r>
-    </w:p>
-    <w:p>
-      <w:pPr>
-        <w:numPr>
-          <w:ilvl w:val="0"/>
-          <w:numId w:val="96"/>
-        </w:numPr>
-      </w:pPr>
-      <w:r>
-        <w:rPr>
-          <w:b/>
-          <w:bCs/>
-        </w:rPr>
-        <w:t>Ejercicio:</w:t>
-      </w:r>
-      <w:r>
-        <w:t xml:space="preserve"> Sentadilla</w:t>
-      </w:r>
-    </w:p>
-    <w:p>
-      <w:pPr>
-        <w:numPr>
-          <w:ilvl w:val="0"/>
-          <w:numId w:val="96"/>
-        </w:numPr>
-      </w:pPr>
-      <w:r>
-        <w:rPr>
-          <w:b/>
-          <w:bCs/>
-        </w:rPr>
-        <w:t>Vista:</w:t>
-      </w:r>
-      <w:r>
-        <w:t xml:space="preserve"> Frontal</w:t>
-      </w:r>
-    </w:p>
-    <w:p>
-      <w:pPr>
-        <w:numPr>
-          <w:ilvl w:val="0"/>
-          <w:numId w:val="96"/>
-        </w:numPr>
-      </w:pPr>
-      <w:r>
-        <w:rPr>
-          <w:b/>
-          <w:bCs/>
-        </w:rPr>
-        <w:t>Repeticiones:</w:t>
-      </w:r>
-      <w:r>
-        <w:t xml:space="preserve"> 5 (repeticiones profundas)</w:t>
-      </w:r>
-    </w:p>
-    <w:p>
-      <w:pPr>
-        <w:numPr>
-          <w:ilvl w:val="0"/>
-          <w:numId w:val="96"/>
-        </w:numPr>
-      </w:pPr>
-      <w:r>
-        <w:rPr>
-          <w:b/>
-          <w:bCs/>
-        </w:rPr>
-        <w:t>Dispositivo:</w:t>
-      </w:r>
-      <w:r>
-        <w:t xml:space="preserve"> iPhone 13 </w:t>
-      </w:r>
-      <w:proofErr w:type="gramStart"/>
-      <w:r>
-        <w:t>Pro Max</w:t>
-      </w:r>
-      <w:proofErr w:type="gramEnd"/>
-    </w:p>
-    <w:p>
-      <w:pPr>
-        <w:numPr>
-          <w:ilvl w:val="0"/>
-          <w:numId w:val="96"/>
-        </w:numPr>
-      </w:pPr>
-      <w:r>
-        <w:rPr>
-          <w:b/>
-          <w:bCs/>
-        </w:rPr>
-        <w:t>Orientación:</w:t>
-      </w:r>
-      <w:r>
-        <w:t xml:space="preserve"> Vertical (</w:t>
-      </w:r>
-      <w:proofErr w:type="spellStart"/>
-      <w:r>
-        <w:t>portrait</w:t>
-      </w:r>
-      <w:proofErr w:type="spellEnd"/>
-      <w:r>
-        <w:t>)</w:t>
-      </w:r>
-    </w:p>
-    <w:p>
-      <w:pPr>
-        <w:numPr>
-          <w:ilvl w:val="0"/>
-          <w:numId w:val="96"/>
-        </w:numPr>
-      </w:pPr>
-      <w:r>
-        <w:rPr>
-          <w:b/>
-          <w:bCs/>
-        </w:rPr>
-        <w:t>Distancia cámara–sujeto:</w:t>
-      </w:r>
-      <w:r>
-        <w:t xml:space="preserve"> ~160–170 cm (aprox.)</w:t>
-      </w:r>
-    </w:p>
-    <w:p>
-      <w:pPr>
-        <w:numPr>
-          <w:ilvl w:val="0"/>
-          <w:numId w:val="96"/>
-        </w:numPr>
-      </w:pPr>
-      <w:r>
-        <w:rPr>
-          <w:b/>
-          <w:bCs/>
-        </w:rPr>
-        <w:t>Altura de cámara:</w:t>
-      </w:r>
-      <w:r>
-        <w:t xml:space="preserve"> ~110–120 cm (aprox.)</w:t>
-      </w:r>
-    </w:p>
-    <w:p>
-      <w:pPr>
-        <w:numPr>
-          <w:ilvl w:val="0"/>
-          <w:numId w:val="96"/>
-        </w:numPr>
-      </w:pPr>
-      <w:r>
-        <w:rPr>
-          <w:b/>
-          <w:bCs/>
-        </w:rPr>
-        <w:t>Contexto:</w:t>
-      </w:r>
-      <w:r>
-        <w:t xml:space="preserve"> interior doméstico, buena iluminación, fondo estable</w:t>
-      </w:r>
-      <w:r>
-        <w:t>, sin oclusiones.</w:t>
-      </w:r>
-    </w:p>
-    <w:p>
-      <w:pPr>
-        <w:numPr>
-          <w:ilvl w:val="0"/>
-          <w:numId w:val="96"/>
-        </w:numPr>
-      </w:pPr>
-      <w:r>
-        <w:rPr>
-          <w:b/>
-          <w:bCs/>
-        </w:rPr>
-        <w:t>Indumentaria/contraste:</w:t>
-      </w:r>
-      <w:r>
-        <w:t xml:space="preserve"> camiseta amarilla que destaca sobre el fondo</w:t>
-      </w:r>
-      <w:r>
-        <w:t>.</w:t>
-      </w:r>
-    </w:p>
-    <w:p>
-      <w:r>
-        <w:rPr>
-          <w:b/>
-          <w:bCs/>
-        </w:rPr>
-        <w:t>Propiedades técnicas del archivo</w:t>
-      </w:r>
-      <w:r>
-        <w:rPr>
-          <w:b/>
-          <w:bCs/>
-        </w:rPr>
-        <w:t>:</w:t>
+        <w:t>4.11.3 Etiquetado (ground truth) y criterios de inclusión</w:t>
+      </w:r>
+    </w:p>
+    <w:p>
+      <w:r>
+        <w:t>El “ground truth” se obtiene mediante inspección manual de cada clip.</w:t>
+      </w:r>
+    </w:p>
+    <w:p>
+      <w:r>
+        <w:t>Para cada vídeo se registra, como mínimo:</w:t>
       </w:r>
     </w:p>
     <w:p>
       <w:pPr>
         <w:pStyle w:val="ListParagraph"/>
         <w:numPr>
-          <w:ilvl w:val="0"/>
-          <w:numId w:val="100"/>
+          <w:ilvl w:val="1"/>
+          <w:numId w:val="29"/>
         </w:numPr>
       </w:pPr>
       <w:r>
-        <w:rPr>
-          <w:b/>
-          <w:bCs/>
-        </w:rPr>
-        <w:t>Contenedor / formato:</w:t>
-      </w:r>
-      <w:r>
-        <w:t xml:space="preserve"> </w:t>
-      </w:r>
-      <w:proofErr w:type="gramStart"/>
-      <w:r>
-        <w:t>mov,mp4</w:t>
-      </w:r>
-      <w:proofErr w:type="gramEnd"/>
-      <w:r>
-        <w:t>,m4a,3gp,3g</w:t>
-      </w:r>
-      <w:proofErr w:type="gramStart"/>
-      <w:r>
-        <w:t>2,mj</w:t>
-      </w:r>
-      <w:proofErr w:type="gramEnd"/>
-      <w:r>
-        <w:t>2</w:t>
+        <w:t>el ejercicio real realizado</w:t>
       </w:r>
     </w:p>
     <w:p>
       <w:pPr>
         <w:pStyle w:val="ListParagraph"/>
         <w:numPr>
-          <w:ilvl w:val="0"/>
-          <w:numId w:val="100"/>
+          <w:ilvl w:val="1"/>
+          <w:numId w:val="29"/>
         </w:numPr>
       </w:pPr>
       <w:r>
-        <w:rPr>
-          <w:b/>
-          <w:bCs/>
-        </w:rPr>
-        <w:t>Códec de vídeo:</w:t>
-      </w:r>
-      <w:r>
-        <w:t xml:space="preserve"> </w:t>
-      </w:r>
-      <w:r>
-        <w:rPr>
-          <w:b/>
-          <w:bCs/>
-        </w:rPr>
-        <w:t>H.264 / AVC</w:t>
-      </w:r>
-      <w:r>
-        <w:t xml:space="preserve"> (</w:t>
+        <w:t>(</w:t>
       </w:r>
       <w:proofErr w:type="spellStart"/>
       <w:r>
-        <w:t>codec_name</w:t>
+        <w:t>ii</w:t>
       </w:r>
       <w:proofErr w:type="spellEnd"/>
       <w:r>
-        <w:t>=h264)</w:t>
+        <w:t>) la vista esperada (frontal/lateral)</w:t>
       </w:r>
     </w:p>
     <w:p>
       <w:pPr>
         <w:pStyle w:val="ListParagraph"/>
         <w:numPr>
-          <w:ilvl w:val="0"/>
-          <w:numId w:val="100"/>
+          <w:ilvl w:val="1"/>
+          <w:numId w:val="29"/>
         </w:numPr>
       </w:pPr>
       <w:r>
-        <w:rPr>
-          <w:b/>
-          <w:bCs/>
-        </w:rPr>
-        <w:t>Perfil:</w:t>
-      </w:r>
-      <w:r>
-        <w:t xml:space="preserve"> </w:t>
+        <w:t>(</w:t>
       </w:r>
       <w:proofErr w:type="spellStart"/>
       <w:r>
-        <w:rPr>
-          <w:b/>
-          <w:bCs/>
-        </w:rPr>
-        <w:t>Baseline</w:t>
+        <w:t>iii</w:t>
       </w:r>
       <w:proofErr w:type="spellEnd"/>
+      <w:r>
+        <w:t>) el número de repeticiones completas observadas.</w:t>
+      </w:r>
+    </w:p>
+    <w:p>
+      <w:r>
+        <w:t>En clips con repeticiones incompletas, pausas largas o interrupciones, se anota explícitamente la situación y se decide si el clip participa en la evaluación cuantitativa o se traslada a la sección de pruebas de estrés.</w:t>
+      </w:r>
+    </w:p>
+    <w:p>
+      <w:r>
+        <w:t>Criterios de inclusión para la evaluación cuantitativa:</w:t>
+      </w:r>
     </w:p>
     <w:p>
       <w:pPr>
         <w:pStyle w:val="ListParagraph"/>
-        <w:numPr>
-          <w:ilvl w:val="0"/>
-          <w:numId w:val="100"/>
-        </w:numPr>
-      </w:pPr>
-      <w:r>
-        <w:rPr>
-          <w:b/>
-          <w:bCs/>
-        </w:rPr>
-        <w:t xml:space="preserve">Resolución del </w:t>
-      </w:r>
-      <w:proofErr w:type="spellStart"/>
-      <w:r>
-        <w:rPr>
-          <w:b/>
-          <w:bCs/>
-        </w:rPr>
-        <w:t>stream</w:t>
-      </w:r>
-      <w:proofErr w:type="spellEnd"/>
-      <w:r>
-        <w:rPr>
-          <w:b/>
-          <w:bCs/>
-        </w:rPr>
-        <w:t>:</w:t>
-      </w:r>
-      <w:r>
-        <w:t xml:space="preserve"> 848×480 </w:t>
-      </w:r>
-      <w:proofErr w:type="spellStart"/>
-      <w:r>
-        <w:t>px</w:t>
-      </w:r>
-      <w:proofErr w:type="spellEnd"/>
+      </w:pPr>
+      <w:r>
+        <w:t>• El vídeo contiene al menos una repetición completa del ejercicio.</w:t>
+      </w:r>
     </w:p>
     <w:p>
       <w:pPr>
         <w:pStyle w:val="ListParagraph"/>
-        <w:numPr>
-          <w:ilvl w:val="0"/>
-          <w:numId w:val="100"/>
-        </w:numPr>
-      </w:pPr>
-      <w:r>
-        <w:rPr>
-          <w:b/>
-          <w:bCs/>
-        </w:rPr>
-        <w:t>FPS nominal / promedio:</w:t>
-      </w:r>
-      <w:r>
-        <w:t xml:space="preserve"> 30 </w:t>
-      </w:r>
-      <w:proofErr w:type="spellStart"/>
-      <w:r>
-        <w:t>fps</w:t>
-      </w:r>
-      <w:proofErr w:type="spellEnd"/>
+      </w:pPr>
+      <w:r>
+        <w:t>• El sujeto es visible durante la mayor parte de la secuencia (sin oclusiones continuas de las articulaciones clave).</w:t>
+      </w:r>
     </w:p>
     <w:p>
       <w:pPr>
         <w:pStyle w:val="ListParagraph"/>
-        <w:numPr>
-          <w:ilvl w:val="0"/>
-          <w:numId w:val="100"/>
-        </w:numPr>
-      </w:pPr>
-      <w:r>
-        <w:rPr>
-          <w:b/>
-          <w:bCs/>
-        </w:rPr>
-        <w:t>Duración:</w:t>
-      </w:r>
-      <w:r>
-        <w:t xml:space="preserve"> 14.70 s</w:t>
-      </w:r>
-    </w:p>
-    <w:p>
-      <w:r>
-        <w:t xml:space="preserve">Nota: </w:t>
-      </w:r>
-      <w:r>
-        <w:t xml:space="preserve">FIT CONTROL procesa vídeo mediante librerías de visión por computador y decodificación (p. ej., </w:t>
-      </w:r>
-      <w:proofErr w:type="spellStart"/>
-      <w:r>
-        <w:t>OpenCV</w:t>
-      </w:r>
-      <w:proofErr w:type="spellEnd"/>
-      <w:r>
-        <w:t>/</w:t>
-      </w:r>
-      <w:proofErr w:type="spellStart"/>
-      <w:r>
-        <w:t>FFmpeg</w:t>
-      </w:r>
-      <w:proofErr w:type="spellEnd"/>
-      <w:r>
-        <w:t xml:space="preserve">). Por ello, el códec y perfil (en este caso H.264 </w:t>
-      </w:r>
-      <w:proofErr w:type="spellStart"/>
-      <w:r>
-        <w:t>Baseline</w:t>
-      </w:r>
-      <w:proofErr w:type="spellEnd"/>
-      <w:r>
-        <w:t>) se documentan explícitamente, ya que influyen tanto en compatibilidad como en rendimiento y en la reproducibilidad de resultados entre entornos.</w:t>
+      </w:pPr>
+      <w:r>
+        <w:t>• La vista es suficientemente cercana a frontal o lateral como para ser interpretable (los casos oblicuos se analizan aparte).</w:t>
+      </w:r>
+    </w:p>
+    <w:p>
+      <w:r>
+        <w:t>Los vídeos que no cumplen estos criterios no se descartan: se utilizan para caracterizar límites del sistema y motivar mejoras futuras, pero se separan de las métricas cuantitativas principales.</w:t>
       </w:r>
     </w:p>
     <w:p>
@@ -10233,78 +9745,50 @@
         <w:pStyle w:val="Heading3"/>
       </w:pPr>
       <w:r>
-        <w:t>4.11.3 Etiquetado y criterios de inclusión</w:t>
-      </w:r>
-    </w:p>
-    <w:p>
-      <w:r>
-        <w:t xml:space="preserve">El </w:t>
-      </w:r>
-      <w:r>
-        <w:rPr>
-          <w:b/>
-          <w:bCs/>
-        </w:rPr>
-        <w:t>conteo real</w:t>
-      </w:r>
-      <w:r>
-        <w:t xml:space="preserve"> de repeticiones se obtiene mediante conteo manual revisando el vídeo completo. En esta fase inicial se considera válido un clip si:</w:t>
-      </w:r>
-    </w:p>
-    <w:p>
-      <w:pPr>
-        <w:numPr>
-          <w:ilvl w:val="0"/>
-          <w:numId w:val="98"/>
-        </w:numPr>
-      </w:pPr>
-      <w:r>
-        <w:t>E</w:t>
-      </w:r>
-      <w:r>
-        <w:t>l sujeto está completamente visible durante la mayor parte del movimiento</w:t>
-      </w:r>
-    </w:p>
-    <w:p>
-      <w:pPr>
-        <w:numPr>
-          <w:ilvl w:val="0"/>
-          <w:numId w:val="98"/>
-        </w:numPr>
-      </w:pPr>
-      <w:r>
-        <w:t>L</w:t>
-      </w:r>
-      <w:r>
-        <w:t>a secuencia contiene repeticiones completas</w:t>
-      </w:r>
-    </w:p>
-    <w:p>
-      <w:pPr>
-        <w:numPr>
-          <w:ilvl w:val="0"/>
-          <w:numId w:val="98"/>
-        </w:numPr>
+        <w:t>4.11.4 Métricas de evaluación</w:t>
+      </w:r>
+    </w:p>
+    <w:p>
+      <w:r>
+        <w:t>La evaluación se estructura en métricas de clasificación y en métricas de conteo/segmentación:</w:t>
+      </w:r>
+    </w:p>
+    <w:p>
+      <w:pPr>
+        <w:pStyle w:val="ListParagraph"/>
       </w:pPr>
       <w:r>
         <w:lastRenderedPageBreak/>
-        <w:t>N</w:t>
-      </w:r>
-      <w:r>
-        <w:t>o existen oclusiones persistentes que impidan estimar la pose de forma continuada.</w:t>
-      </w:r>
-    </w:p>
-    <w:p>
-      <w:r>
-        <w:t xml:space="preserve">En caso de incumplimiento (p. ej., cuerpo fuera de plano </w:t>
-      </w:r>
-      <w:proofErr w:type="spellStart"/>
-      <w:r>
-        <w:t>o</w:t>
-      </w:r>
-      <w:proofErr w:type="spellEnd"/>
-      <w:r>
-        <w:t xml:space="preserve"> oclusión severa prolongada), el vídeo se reserva para el bloque de “escenarios adversos” o se excluye del conjunto principal de validación.</w:t>
+        <w:t>• Detección de ejercicio: tasa de acierto (y, cuando se dispone de suficientes ejemplos, matriz de confusión).</w:t>
+      </w:r>
+    </w:p>
+    <w:p>
+      <w:pPr>
+        <w:pStyle w:val="ListParagraph"/>
+      </w:pPr>
+      <w:r>
+        <w:t>• Detección de vista: tasa de acierto frontal/lateral y consistencia del lado inferido en vista lateral.</w:t>
+      </w:r>
+    </w:p>
+    <w:p>
+      <w:pPr>
+        <w:pStyle w:val="ListParagraph"/>
+      </w:pPr>
+      <w:r>
+        <w:t>• Conteo de repeticiones: error absoluto |reps_pred − reps_GT| y, opcionalmente, error relativo respecto a reps_GT.</w:t>
+      </w:r>
+    </w:p>
+    <w:p>
+      <w:pPr>
+        <w:pStyle w:val="ListParagraph"/>
+      </w:pPr>
+      <w:r>
+        <w:t>• Robustez de señal: porcentaje de frames fiables y presencia de valores no definidos (NaN) en las series clave.</w:t>
+      </w:r>
+    </w:p>
+    <w:p>
+      <w:r>
+        <w:t>Además de las métricas numéricas, se realiza una verificación cualitativa mediante el visor sincronizado vídeo–métricas, comprobando que los eventos de repetición y los patrones de las series temporales son coherentes con el movimiento.</w:t>
       </w:r>
     </w:p>
     <w:p>
@@ -10312,108 +9796,80 @@
         <w:pStyle w:val="Heading3"/>
       </w:pPr>
       <w:r>
-        <w:t>4.11.4 Trazabilidad y reproducibilidad del escenario de pruebas</w:t>
-      </w:r>
-    </w:p>
-    <w:p>
-      <w:r>
-        <w:t>Cada ejecución del sistema genera un paquete de resultados que asegura trazabilidad del experimento y permite replicar las condiciones exactas del análisis.</w:t>
-      </w:r>
-    </w:p>
-    <w:p>
-      <w:r>
-        <w:t>Este paquete incluye:</w:t>
-      </w:r>
-    </w:p>
-    <w:p>
-      <w:pPr>
-        <w:numPr>
-          <w:ilvl w:val="0"/>
-          <w:numId w:val="101"/>
-        </w:numPr>
-      </w:pPr>
-      <w:r>
-        <w:rPr>
-          <w:b/>
-          <w:bCs/>
-        </w:rPr>
-        <w:t>C</w:t>
-      </w:r>
-      <w:r>
-        <w:rPr>
-          <w:b/>
-          <w:bCs/>
-        </w:rPr>
-        <w:t>onfiguración efectiva</w:t>
-      </w:r>
-      <w:r>
-        <w:t xml:space="preserve"> utilizada en la ejecución (parámetros finales aplicados),</w:t>
-      </w:r>
-    </w:p>
-    <w:p>
-      <w:pPr>
-        <w:numPr>
-          <w:ilvl w:val="0"/>
-          <w:numId w:val="101"/>
-        </w:numPr>
-      </w:pPr>
-      <w:r>
-        <w:rPr>
-          <w:b/>
-          <w:bCs/>
-        </w:rPr>
-        <w:t>R</w:t>
-      </w:r>
-      <w:r>
-        <w:rPr>
-          <w:b/>
-          <w:bCs/>
-        </w:rPr>
-        <w:t>eporte de ejecución</w:t>
-      </w:r>
-      <w:r>
-        <w:t xml:space="preserve"> (metadatos de proceso y estado),</w:t>
-      </w:r>
-    </w:p>
-    <w:p>
-      <w:pPr>
-        <w:numPr>
-          <w:ilvl w:val="0"/>
-          <w:numId w:val="101"/>
-        </w:numPr>
-      </w:pPr>
-      <w:r>
-        <w:rPr>
-          <w:b/>
-          <w:bCs/>
-        </w:rPr>
-        <w:t>E</w:t>
-      </w:r>
-      <w:r>
-        <w:rPr>
-          <w:b/>
-          <w:bCs/>
-        </w:rPr>
-        <w:t>xportables</w:t>
-      </w:r>
-      <w:r>
-        <w:t xml:space="preserve"> con métricas y eventos del análisis (series temporales, intervalos de repeticiones y estadísticas de ejecución).</w:t>
-      </w:r>
-    </w:p>
-    <w:p>
-      <w:r>
-        <w:t>Esta estrategia permite comparar ejecuciones entre versiones del software y analizar el impacto de ajustes de configuración, manteniendo un registro verificable.</w:t>
-      </w:r>
-    </w:p>
-    <w:p>
-      <w:pPr>
-        <w:rPr>
-          <w:sz w:val="40"/>
-          <w:szCs w:val="40"/>
-        </w:rPr>
-      </w:pPr>
-      <w:r>
-        <w:br w:type="page"/>
+        <w:t>4.11.5 Procedimiento de ejecución y recogida de resultados</w:t>
+      </w:r>
+    </w:p>
+    <w:p>
+      <w:r>
+        <w:t>Cada clip se procesa de forma independiente siguiendo el flujo estándar de la aplicación: carga del vídeo, detección automática de ejercicio y vista, ejecución del pipeline de análisis y exportación de resultados. Para mantener consistencia, se parte de una configuración base común; cualquier ajuste manual necesario se registra para garantizar interpretabilidad.</w:t>
+      </w:r>
+    </w:p>
+    <w:p>
+      <w:r>
+        <w:t>Para cada ejecución se guardan, al menos, los siguientes elementos:</w:t>
+      </w:r>
+    </w:p>
+    <w:p>
+      <w:pPr>
+        <w:pStyle w:val="ListParagraph"/>
+      </w:pPr>
+      <w:r>
+        <w:t>• Etiqueta de ejercicio y vista predichas, junto con la confianza asociada.</w:t>
+      </w:r>
+    </w:p>
+    <w:p>
+      <w:pPr>
+        <w:pStyle w:val="ListParagraph"/>
+      </w:pPr>
+      <w:r>
+        <w:t>• Repeticiones detectadas y, cuando procede, intervalos temporales por repetición.</w:t>
+      </w:r>
+    </w:p>
+    <w:p>
+      <w:pPr>
+        <w:pStyle w:val="ListParagraph"/>
+      </w:pPr>
+      <w:r>
+        <w:t>• Métricas calculadas (series temporales y agregados) exportables en formato tabular.</w:t>
+      </w:r>
+    </w:p>
+    <w:p>
+      <w:pPr>
+        <w:pStyle w:val="ListParagraph"/>
+      </w:pPr>
+      <w:r>
+        <w:t>• Vídeo con overlay de landmarks (cuando se activa el modo de depuración).</w:t>
+      </w:r>
+    </w:p>
+    <w:p>
+      <w:pPr>
+        <w:pStyle w:val="ListParagraph"/>
+      </w:pPr>
+      <w:r>
+        <w:t>• Configuración efectiva aplicada durante la ejecución.</w:t>
+      </w:r>
+    </w:p>
+    <w:p>
+      <w:pPr>
+        <w:pStyle w:val="Heading3"/>
+      </w:pPr>
+      <w:r>
+        <w:t>4.11.6 Trazabilidad y reproducibilidad</w:t>
+      </w:r>
+    </w:p>
+    <w:p>
+      <w:r>
+        <w:t>FIT CONTROL genera un “bundle” reproducible por ejecución, que agrupa la configuración efectiva, metadatos del vídeo y exportables del análisis (métricas y eventos).</w:t>
+      </w:r>
+    </w:p>
+    <w:p>
+      <w:r>
+        <w:t>Esta estrategia permite comparar resultados entre versiones del código y entre ajustes de configuración, manteniendo un registro verificable de cada experimento.</w:t>
+      </w:r>
+    </w:p>
+    <w:p>
+      <w:r>
+        <w:t>En el Capítulo 5 se utilizarán estos bundles para construir la validación cuantitativa ground truth vs. sistema y para documentar casos límite representativos.</w:t>
       </w:r>
     </w:p>
     <w:p>
@@ -12147,1531 +11603,1217 @@
     <w:p>
       <w:pPr>
         <w:pStyle w:val="Heading1"/>
-        <w:rPr>
-          <w:lang w:val="en-US"/>
-        </w:rPr>
-      </w:pPr>
-      <w:r>
-        <w:rPr>
-          <w:lang w:val="en-US"/>
-        </w:rPr>
+      </w:pPr>
+      <w:r>
         <w:lastRenderedPageBreak/>
-        <w:t xml:space="preserve">8. </w:t>
+        <w:t>8. Anexos</w:t>
+      </w:r>
+    </w:p>
+    <w:p>
+      <w:pPr>
+        <w:pStyle w:val="Heading2"/>
+      </w:pPr>
+      <w:r>
+        <w:t>Anexo A: Reglas de Clasificación Biomecánica</w:t>
+      </w:r>
+    </w:p>
+    <w:p>
+      <w:r>
+        <w:t>En FIT CONTROL, la detección del ejercicio (sentadilla, peso muerto o press banca) y la vista de cámara (frontal o lateral) se basa en un conjunto de reglas heurísticas y umbrales definidos empíricamente. Estas reglas operan sobre métricas geométricas derivadas de los landmarks de MediaPipe (ángulos articulares, posiciones relativas y medidas de estabilidad).</w:t>
+      </w:r>
+    </w:p>
+    <w:p>
+      <w:r>
+        <w:t>Salvo que se indique lo contrario, las distancias se expresan de forma adimensional normalizando por la longitud del torso del sujeto (torso_length), lo que reduce la dependencia de la estatura y del encuadre. La mayoría de condiciones se evalúan sobre métricas robustas agregadas por repetición (medianas en el fondo del movimiento y rangos de movimiento, ROM), para mitigar el ruido y las oclusiones.</w:t>
+      </w:r>
+    </w:p>
+    <w:p>
+      <w:pPr>
+        <w:pStyle w:val="Heading3"/>
+        <w:rPr>
+          <w:lang w:val="en-US"/>
+        </w:rPr>
+      </w:pPr>
+      <w:r>
+        <w:rPr>
+          <w:lang w:val="en-US"/>
+        </w:rPr>
+        <w:t>A.1. Press de Banca (Bench Press)</w:t>
+      </w:r>
+    </w:p>
+    <w:p>
+      <w:r>
+        <w:t>El sistema identifica este ejercicio por la postura supina (tronco casi horizontal) y por un patrón dominado por el movimiento de los brazos.</w:t>
+      </w:r>
+    </w:p>
+    <w:p>
+      <w:r>
+        <w:t>Condiciones necesarias (gate):</w:t>
+      </w:r>
+    </w:p>
+    <w:p>
+      <w:pPr>
+        <w:pStyle w:val="ListParagraph"/>
+      </w:pPr>
+      <w:r>
+        <w:t>• Torso horizontal: torso_tilt_bottom ≥ 60°.</w:t>
+      </w:r>
+    </w:p>
+    <w:p>
+      <w:pPr>
+        <w:pStyle w:val="ListParagraph"/>
+      </w:pPr>
+      <w:r>
+        <w:t>• Movimiento principal en tren superior: elbow_rom ≥ 35°.</w:t>
+      </w:r>
+    </w:p>
+    <w:p>
+      <w:pPr>
+        <w:pStyle w:val="ListParagraph"/>
+      </w:pPr>
+      <w:r>
+        <w:t>• Participación de tren inferior limitada: knee_rom ≤ 30° y hip_rom ≤ 30°.</w:t>
+      </w:r>
+    </w:p>
+    <w:p>
+      <w:r>
+        <w:t>Evidencias/bonificaciones:</w:t>
+      </w:r>
+    </w:p>
+    <w:p>
+      <w:pPr>
+        <w:pStyle w:val="ListParagraph"/>
+      </w:pPr>
+      <w:r>
+        <w:t>• Recorrido vertical de la barra (muñecas): bar_range_norm ≥ 0.15.</w:t>
+      </w:r>
+    </w:p>
+    <w:p>
+      <w:pPr>
+        <w:pStyle w:val="ListParagraph"/>
+      </w:pPr>
+      <w:r>
+        <w:t>• Si se cumplen simultáneamente postura + ROM de codo + baja participación de pierna/cadera, se aplica un bonus adicional (gate_bonus = 1.5).</w:t>
+      </w:r>
+    </w:p>
+    <w:p>
+      <w:pPr>
+        <w:pStyle w:val="ListParagraph"/>
+      </w:pPr>
+      <w:r>
+        <w:t>• Como caso límite, el gate puede activarse si elbow_rom ≥ 1.4·35° (≈ 49°), incluso con recorrido vertical moderado.</w:t>
+      </w:r>
+    </w:p>
+    <w:p>
+      <w:r>
+        <w:t>Penalizaciones típicas (para evitar confusiones con movimientos de pierna o con trayectorias inestables):</w:t>
+      </w:r>
+    </w:p>
+    <w:p>
+      <w:pPr>
+        <w:pStyle w:val="ListParagraph"/>
+      </w:pPr>
+      <w:r>
+        <w:t>• Exceso de movimiento de cadera: hip_range_norm &gt; 0.08.</w:t>
+      </w:r>
+    </w:p>
+    <w:p>
+      <w:pPr>
+        <w:pStyle w:val="ListParagraph"/>
+      </w:pPr>
+      <w:r>
+        <w:t>• Desplazamiento horizontal excesivo de la barra: bar_horizontal_std_norm &gt; 0.05 (penalización fuerte).</w:t>
+      </w:r>
+    </w:p>
+    <w:p>
+      <w:pPr>
+        <w:pStyle w:val="Heading3"/>
+      </w:pPr>
+      <w:r>
+        <w:t>A.2. Sentadilla (Squat)</w:t>
+      </w:r>
+    </w:p>
+    <w:p>
+      <w:r>
+        <w:t>Se caracteriza por la triple flexión del tren inferior con el torso relativamente erguido.</w:t>
+      </w:r>
+    </w:p>
+    <w:p>
+      <w:r>
+        <w:t>Evidencias/bonificaciones:</w:t>
+      </w:r>
+    </w:p>
+    <w:p>
+      <w:pPr>
+        <w:pStyle w:val="ListParagraph"/>
+      </w:pPr>
+      <w:r>
+        <w:lastRenderedPageBreak/>
+        <w:t>• Profundidad: knee_bottom ≤ 110° y/o hip_bottom ≤ 140° (se favorece el mayor grado de evidencia).</w:t>
+      </w:r>
+    </w:p>
+    <w:p>
+      <w:pPr>
+        <w:pStyle w:val="ListParagraph"/>
+      </w:pPr>
+      <w:r>
+        <w:t>• Verticalidad del torso: torso_tilt_bottom ≤ 45°.</w:t>
+      </w:r>
+    </w:p>
+    <w:p>
+      <w:pPr>
+        <w:pStyle w:val="ListParagraph"/>
+      </w:pPr>
+      <w:r>
+        <w:t>• Adelantamiento de rodilla (dorsiflexión): |knee_forward_norm| ≥ 0.05.</w:t>
+      </w:r>
+    </w:p>
+    <w:p>
+      <w:pPr>
+        <w:pStyle w:val="ListParagraph"/>
+      </w:pPr>
+      <w:r>
+        <w:t>• Rango de movimiento: knee_rom ≥ 35°.</w:t>
+      </w:r>
+    </w:p>
+    <w:p>
+      <w:pPr>
+        <w:pStyle w:val="ListParagraph"/>
+      </w:pPr>
+      <w:r>
+        <w:t>• Reglas de brazos/barra alta (para distinguir de un patrón tipo bisagra):</w:t>
+      </w:r>
+    </w:p>
+    <w:p>
+      <w:pPr>
+        <w:pStyle w:val="ListParagraph"/>
+      </w:pPr>
+      <w:r>
+        <w:t xml:space="preserve">   ◦ Bonus por barra alta/manos cerca de hombros: |wrist_shoulder_diff_norm| ≤ 0.22.</w:t>
+      </w:r>
+    </w:p>
+    <w:p>
+      <w:pPr>
+        <w:pStyle w:val="ListParagraph"/>
+        <w:rPr>
+          <w:lang w:val="en-US"/>
+        </w:rPr>
+      </w:pPr>
+      <w:r>
+        <w:t xml:space="preserve">   </w:t>
+      </w:r>
+      <w:r>
+        <w:rPr>
+          <w:lang w:val="en-US"/>
+        </w:rPr>
+        <w:t xml:space="preserve">◦ Bonus </w:t>
       </w:r>
       <w:proofErr w:type="spellStart"/>
       <w:r>
         <w:rPr>
           <w:lang w:val="en-US"/>
         </w:rPr>
-        <w:t>Anexos</w:t>
+        <w:t>adicional</w:t>
       </w:r>
       <w:proofErr w:type="spellEnd"/>
-    </w:p>
-    <w:p>
-      <w:pPr>
-        <w:rPr>
-          <w:lang w:val="en-US"/>
-        </w:rPr>
-      </w:pPr>
-    </w:p>
-    <w:p>
-      <w:pPr>
-        <w:pStyle w:val="Heading2"/>
-      </w:pPr>
-      <w:r>
-        <w:t>Anexo A: Reglas de Clasificación Biomecánica</w:t>
-      </w:r>
-    </w:p>
-    <w:p>
-      <w:r>
-        <w:t>El módulo de detección de ejercicios de FIT CONTROL utiliza un conjunto de reglas heurísticas con umbrales definidos empíricamente.</w:t>
-      </w:r>
-    </w:p>
-    <w:p>
-      <w:r>
-        <w:t xml:space="preserve">A </w:t>
-      </w:r>
-      <w:proofErr w:type="gramStart"/>
-      <w:r>
-        <w:t>continuación</w:t>
-      </w:r>
-      <w:proofErr w:type="gramEnd"/>
-      <w:r>
-        <w:t xml:space="preserve"> se detallan las condiciones lógicas para la clasificación de los tres movimientos soportados.</w:t>
-      </w:r>
-    </w:p>
-    <w:p>
-      <w:r>
-        <w:t xml:space="preserve">Todas las distancias están normalizadas por la longitud del torso del sujeto </w:t>
-      </w:r>
-      <m:oMath>
-        <m:sSub>
-          <m:sSubPr>
-            <m:ctrlPr>
+      <w:r>
+        <w:rPr>
+          <w:lang w:val="en-US"/>
+        </w:rPr>
+        <w:t xml:space="preserve"> </w:t>
+      </w:r>
+      <w:proofErr w:type="spellStart"/>
+      <w:r>
+        <w:rPr>
+          <w:lang w:val="en-US"/>
+        </w:rPr>
+        <w:t>si</w:t>
+      </w:r>
+      <w:proofErr w:type="spellEnd"/>
+      <w:r>
+        <w:rPr>
+          <w:lang w:val="en-US"/>
+        </w:rPr>
+        <w:t xml:space="preserve"> |</w:t>
+      </w:r>
+      <w:proofErr w:type="spellStart"/>
+      <w:r>
+        <w:rPr>
+          <w:lang w:val="en-US"/>
+        </w:rPr>
+        <w:t>wrist_shoulder_diff_norm</w:t>
+      </w:r>
+      <w:proofErr w:type="spellEnd"/>
+      <w:r>
+        <w:rPr>
+          <w:lang w:val="en-US"/>
+        </w:rPr>
+        <w:t xml:space="preserve">| ≤ 0.18 y 60° ≤ </w:t>
+      </w:r>
+      <w:proofErr w:type="spellStart"/>
+      <w:r>
+        <w:rPr>
+          <w:lang w:val="en-US"/>
+        </w:rPr>
+        <w:t>elbow_bottom</w:t>
+      </w:r>
+      <w:proofErr w:type="spellEnd"/>
+      <w:r>
+        <w:rPr>
+          <w:lang w:val="en-US"/>
+        </w:rPr>
+        <w:t xml:space="preserve"> ≤ 130°.</w:t>
+      </w:r>
+    </w:p>
+    <w:p>
+      <w:pPr>
+        <w:pStyle w:val="ListParagraph"/>
+      </w:pPr>
+      <w:r>
+        <w:rPr>
+          <w:lang w:val="en-US"/>
+        </w:rPr>
+        <w:t xml:space="preserve">   </w:t>
+      </w:r>
+      <w:r>
+        <w:t>◦ Si el patrón de brazos no se cumple, el score de sentadilla se penaliza multiplicativamente (arm_factor ≈ 0.65).</w:t>
+      </w:r>
+    </w:p>
+    <w:p>
+      <w:r>
+        <w:t>Penalizaciones (patrón tipo bisagra / deadlift-like):</w:t>
+      </w:r>
+    </w:p>
+    <w:p>
+      <w:pPr>
+        <w:pStyle w:val="ListParagraph"/>
+      </w:pPr>
+      <w:r>
+        <w:t>• Tibia excesivamente inclinada: tibia_angle_deg &gt; 32°.</w:t>
+      </w:r>
+    </w:p>
+    <w:p>
+      <w:pPr>
+        <w:pStyle w:val="ListParagraph"/>
+      </w:pPr>
+      <w:r>
+        <w:t>• Señales de bisagra (cada una contribuye a penalizar): elbow ≥ 160°, wrist_hip_drop_norm ≥ 0.20, torso_tilt_bottom ≥ 35°, o knee_forward_norm &lt; 0.05.</w:t>
+      </w:r>
+    </w:p>
+    <w:p>
+      <w:pPr>
+        <w:pStyle w:val="Heading3"/>
+      </w:pPr>
+      <w:r>
+        <w:t>A.3. Peso Muerto (Deadlift)</w:t>
+      </w:r>
+    </w:p>
+    <w:p>
+      <w:r>
+        <w:t>Se distingue por el patrón de bisagra de cadera, brazos extendidos y una trayectoria de barra alineada con el pie.</w:t>
+      </w:r>
+    </w:p>
+    <w:p>
+      <w:r>
+        <w:t>Evidencias/bonificaciones:</w:t>
+      </w:r>
+    </w:p>
+    <w:p>
+      <w:pPr>
+        <w:pStyle w:val="ListParagraph"/>
+      </w:pPr>
+      <w:r>
+        <w:t>• Inclinación de torso relevante: torso_tilt_bottom ≥ 35°.</w:t>
+      </w:r>
+    </w:p>
+    <w:p>
+      <w:pPr>
+        <w:pStyle w:val="ListParagraph"/>
+      </w:pPr>
+      <w:r>
+        <w:t>• Caída muñeca–cadera: wrist_hip_drop_norm ≥ 0.20.</w:t>
+      </w:r>
+    </w:p>
+    <w:p>
+      <w:pPr>
+        <w:pStyle w:val="ListParagraph"/>
+      </w:pPr>
+      <w:r>
+        <w:t>• Brazos extendidos y rígidos: elbow ≥ 160°.</w:t>
+      </w:r>
+    </w:p>
+    <w:p>
+      <w:pPr>
+        <w:pStyle w:val="ListParagraph"/>
+      </w:pPr>
+      <w:r>
+        <w:t>• Alineación barra–tobillo: bar_ankle_diff_norm ≤ 0.08.</w:t>
+      </w:r>
+    </w:p>
+    <w:p>
+      <w:pPr>
+        <w:pStyle w:val="ListParagraph"/>
+      </w:pPr>
+      <w:r>
+        <w:t>• Recorrido vertical de la barra: bar_range_norm ≥ 0.10.</w:t>
+      </w:r>
+    </w:p>
+    <w:p>
+      <w:pPr>
+        <w:pStyle w:val="ListParagraph"/>
+      </w:pPr>
+      <w:r>
+        <w:t>• Participación de cadera: hip_rom ≥ 30°.</w:t>
+      </w:r>
+    </w:p>
+    <w:p>
+      <w:pPr>
+        <w:pStyle w:val="ListParagraph"/>
+      </w:pPr>
+      <w:r>
+        <w:t>• Para evitar falsos positivos con movimientos pequeños, se aplica un limitador por movimiento real basado en hip_rom y bar_range_norm (cap_factor máx. ≈ 1.2).</w:t>
+      </w:r>
+    </w:p>
+    <w:p>
+      <w:r>
+        <w:t>Penalizaciones:</w:t>
+      </w:r>
+    </w:p>
+    <w:p>
+      <w:pPr>
+        <w:pStyle w:val="ListParagraph"/>
+      </w:pPr>
+      <w:r>
+        <w:t>• Rodillas demasiado flexionadas en el fondo: knee_bottom &lt; 120°.</w:t>
+      </w:r>
+    </w:p>
+    <w:p>
+      <w:pPr>
+        <w:pStyle w:val="ListParagraph"/>
+      </w:pPr>
+      <w:r>
+        <w:t>• Inestabilidad horizontal de la barra: bar_horizontal_std_norm &gt; 0.06.</w:t>
+      </w:r>
+    </w:p>
+    <w:p>
+      <w:pPr>
+        <w:pStyle w:val="ListParagraph"/>
+      </w:pPr>
+      <w:r>
+        <w:t>• Barra demasiado cerca del hombro (patrón de barra alta/sentadilla): |wrist_shoulder_diff_norm| &lt; 0.25.</w:t>
+      </w:r>
+    </w:p>
+    <w:p>
+      <w:pPr>
+        <w:pStyle w:val="ListParagraph"/>
+      </w:pPr>
+      <w:r>
+        <w:t>• Si el patrón parece press banca (gate de banca), se añade penalización adicional (≈ 1.5).</w:t>
+      </w:r>
+    </w:p>
+    <w:p>
+      <w:pPr>
+        <w:pStyle w:val="ListParagraph"/>
+      </w:pPr>
+      <w:r>
+        <w:lastRenderedPageBreak/>
+        <w:t>• Señales claras de sentadilla (p.ej., barra alta y torso muy vertical) penalizan el score de peso muerto.</w:t>
+      </w:r>
+    </w:p>
+    <w:p>
+      <w:r>
+        <w:t>Veto (deadlift sobre sentadilla): si el score de banca no domina y existen ≥3 señales de peso muerto (torso, codo, rodilla y muñeca–cadera) con movimiento ≥ 0.08, se reduce el score de sentadilla (clamp ≈ 0.8).</w:t>
+      </w:r>
+    </w:p>
+    <w:p>
+      <w:pPr>
+        <w:pStyle w:val="Heading3"/>
+      </w:pPr>
+      <w:r>
+        <w:t>A.4. Clasificación de Vista (Frontal vs Lateral)</w:t>
+      </w:r>
+    </w:p>
+    <w:p>
+      <w:r>
+        <w:t>Para determinar la vista, se calcula un Lateral Score ∈ [0, 1] combinando señales de perspectiva y fiabilidad. Se filtran frames poco fiables exigiendo visibilidad ≥ 0.55 en hombros y caderas, y se requiere un mínimo de 4 frames fiables.</w:t>
+      </w:r>
+    </w:p>
+    <w:p>
+      <w:r>
+        <w:t>Componentes (agregadas con mediana y estabilizadas con MAD):</w:t>
+      </w:r>
+    </w:p>
+    <w:p>
+      <w:pPr>
+        <w:pStyle w:val="ListParagraph"/>
+      </w:pPr>
+      <w:r>
+        <w:t>• Profundidad (paralaje): shoulder_z_delta_abs (referencia ≈ 0.12).</w:t>
+      </w:r>
+    </w:p>
+    <w:p>
+      <w:pPr>
+        <w:pStyle w:val="ListParagraph"/>
+      </w:pPr>
+      <w:r>
+        <w:t>• Anchura aparente: shoulder_width_norm (referencia ≈ 0.65; valores más bajos sugieren vista lateral).</w:t>
+      </w:r>
+    </w:p>
+    <w:p>
+      <w:pPr>
+        <w:pStyle w:val="ListParagraph"/>
+      </w:pPr>
+      <w:r>
+        <w:t>• Asimetría de visibilidad: |vis_L − vis_R| (si un lado es mucho más visible, sugiere vista lateral).</w:t>
+      </w:r>
+    </w:p>
+    <w:p>
+      <w:r>
+        <w:t>Combinación ponderada:</w:t>
+      </w:r>
+    </w:p>
+    <w:p>
+      <w:pPr>
+        <w:pStyle w:val="ListParagraph"/>
+      </w:pPr>
+      <w:r>
+        <w:t>• lateral_score = 0.50·z_comp + 0.35·width_comp + 0.15·vis_comp, con componentes acotadas a [0, 1] y atenuadas por dispersión (MAD).</w:t>
+      </w:r>
+    </w:p>
+    <w:p>
+      <w:r>
+        <w:t>Umbrales de decisión:</w:t>
+      </w:r>
+    </w:p>
+    <w:p>
+      <w:pPr>
+        <w:pStyle w:val="ListParagraph"/>
+      </w:pPr>
+      <w:r>
+        <w:t>• Vista lateral si lateral_score ≥ 0.58.</w:t>
+      </w:r>
+    </w:p>
+    <w:p>
+      <w:pPr>
+        <w:pStyle w:val="ListParagraph"/>
+      </w:pPr>
+      <w:r>
+        <w:t>• Vista frontal si lateral_score ≤ 0.42.</w:t>
+      </w:r>
+    </w:p>
+    <w:p>
+      <w:pPr>
+        <w:pStyle w:val="ListParagraph"/>
+      </w:pPr>
+      <w:r>
+        <w:t>• Zona incierta: 0.42–0.58 (se asigna la clase más cercana a 0.5 con confianza reducida).</w:t>
+      </w:r>
+    </w:p>
+    <w:p>
+      <w:r>
+        <w:t>Si la vista es lateral, se infiere además el lado visible (izquierda/derecha) usando el signo mediano de la profundidad (z) de hombros y/o caderas.</w:t>
+      </w:r>
+    </w:p>
+    <w:p>
+      <w:pPr>
+        <w:pStyle w:val="Heading3"/>
+      </w:pPr>
+      <w:r>
+        <w:t>A.5. Resumen de umbrales principales</w:t>
+      </w:r>
+    </w:p>
+    <w:tbl>
+      <w:tblPr>
+        <w:tblW w:w="0" w:type="auto"/>
+        <w:tblLook w:val="04A0" w:firstRow="1" w:lastRow="0" w:firstColumn="1" w:lastColumn="0" w:noHBand="0" w:noVBand="1"/>
+      </w:tblPr>
+      <w:tblGrid>
+        <w:gridCol w:w="2865"/>
+        <w:gridCol w:w="3391"/>
+        <w:gridCol w:w="2770"/>
+      </w:tblGrid>
+      <w:tr>
+        <w:tc>
+          <w:tcPr>
+            <w:tcW w:w="3009" w:type="dxa"/>
+          </w:tcPr>
+          <w:p>
+            <w:r>
+              <w:t>Concepto</w:t>
+            </w:r>
+          </w:p>
+        </w:tc>
+        <w:tc>
+          <w:tcPr>
+            <w:tcW w:w="3009" w:type="dxa"/>
+          </w:tcPr>
+          <w:p>
+            <w:r>
+              <w:t>Símbolo/Variable</w:t>
+            </w:r>
+          </w:p>
+        </w:tc>
+        <w:tc>
+          <w:tcPr>
+            <w:tcW w:w="3009" w:type="dxa"/>
+          </w:tcPr>
+          <w:p>
+            <w:r>
+              <w:t>Valor</w:t>
+            </w:r>
+          </w:p>
+        </w:tc>
+      </w:tr>
+      <w:tr>
+        <w:tc>
+          <w:tcPr>
+            <w:tcW w:w="3009" w:type="dxa"/>
+          </w:tcPr>
+          <w:p>
+            <w:r>
+              <w:t>Visibilidad mínima (frames fiables)</w:t>
+            </w:r>
+          </w:p>
+        </w:tc>
+        <w:tc>
+          <w:tcPr>
+            <w:tcW w:w="3009" w:type="dxa"/>
+          </w:tcPr>
+          <w:p>
+            <w:r>
+              <w:t>visibility</w:t>
+            </w:r>
+          </w:p>
+        </w:tc>
+        <w:tc>
+          <w:tcPr>
+            <w:tcW w:w="3009" w:type="dxa"/>
+          </w:tcPr>
+          <w:p>
+            <w:r>
+              <w:t>≥ 0.55</w:t>
+            </w:r>
+          </w:p>
+        </w:tc>
+      </w:tr>
+      <w:tr>
+        <w:tc>
+          <w:tcPr>
+            <w:tcW w:w="3009" w:type="dxa"/>
+          </w:tcPr>
+          <w:p>
+            <w:r>
+              <w:t>Frames fiables mínimos</w:t>
+            </w:r>
+          </w:p>
+        </w:tc>
+        <w:tc>
+          <w:tcPr>
+            <w:tcW w:w="3009" w:type="dxa"/>
+          </w:tcPr>
+          <w:p>
+            <w:r>
+              <w:t>VIEW_MIN_RELIABLE_FRAMES</w:t>
+            </w:r>
+          </w:p>
+        </w:tc>
+        <w:tc>
+          <w:tcPr>
+            <w:tcW w:w="3009" w:type="dxa"/>
+          </w:tcPr>
+          <w:p>
+            <w:r>
+              <w:t>4</w:t>
+            </w:r>
+          </w:p>
+        </w:tc>
+      </w:tr>
+      <w:tr>
+        <w:tc>
+          <w:tcPr>
+            <w:tcW w:w="3009" w:type="dxa"/>
+          </w:tcPr>
+          <w:p>
+            <w:r>
+              <w:t>Pesos lateral_score</w:t>
+            </w:r>
+          </w:p>
+        </w:tc>
+        <w:tc>
+          <w:tcPr>
+            <w:tcW w:w="3009" w:type="dxa"/>
+          </w:tcPr>
+          <w:p>
+            <w:r>
+              <w:t>W_ZDELTA / W_WIDTHNORM / W_VISDELTA</w:t>
+            </w:r>
+          </w:p>
+        </w:tc>
+        <w:tc>
+          <w:tcPr>
+            <w:tcW w:w="3009" w:type="dxa"/>
+          </w:tcPr>
+          <w:p>
+            <w:r>
+              <w:t>0.50 / 0.35 / 0.15</w:t>
+            </w:r>
+          </w:p>
+        </w:tc>
+      </w:tr>
+      <w:tr>
+        <w:tc>
+          <w:tcPr>
+            <w:tcW w:w="3009" w:type="dxa"/>
+          </w:tcPr>
+          <w:p>
+            <w:r>
+              <w:t>Umbrales vista</w:t>
+            </w:r>
+          </w:p>
+        </w:tc>
+        <w:tc>
+          <w:tcPr>
+            <w:tcW w:w="3009" w:type="dxa"/>
+          </w:tcPr>
+          <w:p>
+            <w:pPr>
               <w:rPr>
-                <w:rFonts w:ascii="Cambria Math" w:hAnsi="Cambria Math"/>
-                <w:i/>
+                <w:lang w:val="en-US"/>
               </w:rPr>
-            </m:ctrlPr>
-          </m:sSubPr>
-          <m:e>
-            <m:r>
+            </w:pPr>
+            <w:r>
               <w:rPr>
-                <w:rFonts w:ascii="Cambria Math" w:hAnsi="Cambria Math"/>
+                <w:lang w:val="en-US"/>
               </w:rPr>
-              <m:t>L</m:t>
-            </m:r>
-          </m:e>
-          <m:sub>
-            <m:r>
-              <w:rPr>
-                <w:rFonts w:ascii="Cambria Math" w:hAnsi="Cambria Math"/>
-              </w:rPr>
-              <m:t>Torso</m:t>
-            </m:r>
-          </m:sub>
-        </m:sSub>
-      </m:oMath>
-    </w:p>
-    <w:p>
-      <w:pPr>
-        <w:pStyle w:val="Heading3"/>
-        <w:rPr>
-          <w:lang w:val="en-US"/>
-        </w:rPr>
-      </w:pPr>
-      <w:r>
-        <w:rPr>
-          <w:lang w:val="en-US"/>
-        </w:rPr>
-        <w:t>A.1. Press de Banca (Bench Press)</w:t>
-      </w:r>
-    </w:p>
-    <w:p>
-      <w:r>
-        <w:t>El sistema identifica este ejercicio por la posición supina y el movimiento de los brazos.</w:t>
-      </w:r>
-    </w:p>
-    <w:p>
-      <w:pPr>
-        <w:numPr>
-          <w:ilvl w:val="0"/>
-          <w:numId w:val="71"/>
-        </w:numPr>
-      </w:pPr>
-      <w:r>
-        <w:rPr>
-          <w:b/>
-          <w:bCs/>
-        </w:rPr>
-        <w:t>Condición de Veto:</w:t>
-      </w:r>
-      <w:r>
-        <w:t xml:space="preserve"> Si la inclinación del torso respecto a la vertical es </w:t>
-      </w:r>
-      <m:oMath>
-        <m:sSup>
-          <m:sSupPr>
-            <m:ctrlPr>
-              <w:rPr>
-                <w:rFonts w:ascii="Cambria Math" w:hAnsi="Cambria Math"/>
-                <w:i/>
-              </w:rPr>
-            </m:ctrlPr>
-          </m:sSupPr>
-          <m:e>
-            <m:r>
-              <w:rPr>
-                <w:rFonts w:ascii="Cambria Math" w:hAnsi="Cambria Math"/>
-              </w:rPr>
-              <m:t>&lt;60</m:t>
-            </m:r>
-          </m:e>
-          <m:sup>
-            <m:r>
-              <w:rPr>
-                <w:rFonts w:ascii="Cambria Math" w:hAnsi="Cambria Math"/>
-              </w:rPr>
-              <m:t>°</m:t>
-            </m:r>
-          </m:sup>
-        </m:sSup>
-      </m:oMath>
-      <w:r>
-        <w:t xml:space="preserve"> (es decir, el sujeto no está tumbado), la probabilidad es 0.</w:t>
-      </w:r>
-    </w:p>
-    <w:p>
-      <w:pPr>
-        <w:numPr>
-          <w:ilvl w:val="0"/>
-          <w:numId w:val="71"/>
-        </w:numPr>
-      </w:pPr>
-      <w:r>
-        <w:rPr>
-          <w:b/>
-          <w:bCs/>
-        </w:rPr>
-        <w:t>Bonificaciones (+):</w:t>
-      </w:r>
-    </w:p>
-    <w:p>
-      <w:pPr>
-        <w:numPr>
-          <w:ilvl w:val="1"/>
-          <w:numId w:val="71"/>
-        </w:numPr>
-        <w:rPr>
-          <w:lang w:val="en-US"/>
-        </w:rPr>
-      </w:pPr>
-      <w:r>
-        <w:rPr>
-          <w:lang w:val="en-US"/>
-        </w:rPr>
-        <w:t>Torso horizontal (</w:t>
-      </w:r>
-      <m:oMath>
-        <m:sSub>
-          <m:sSubPr>
-            <m:ctrlPr>
-              <w:rPr>
-                <w:rFonts w:ascii="Cambria Math" w:hAnsi="Cambria Math"/>
-                <w:i/>
-              </w:rPr>
-            </m:ctrlPr>
-          </m:sSubPr>
-          <m:e>
-            <m:r>
-              <w:rPr>
-                <w:rFonts w:ascii="Cambria Math" w:hAnsi="Cambria Math"/>
-              </w:rPr>
-              <m:t>L</m:t>
-            </m:r>
-          </m:e>
-          <m:sub>
-            <m:r>
-              <w:rPr>
-                <w:rFonts w:ascii="Cambria Math" w:hAnsi="Cambria Math"/>
-              </w:rPr>
-              <m:t>Torso</m:t>
-            </m:r>
-          </m:sub>
-        </m:sSub>
-        <m:r>
-          <w:rPr>
-            <w:rFonts w:ascii="Cambria Math" w:hAnsi="Cambria Math"/>
-          </w:rPr>
-          <m:t xml:space="preserve"> ≈ </m:t>
-        </m:r>
-        <m:sSup>
-          <m:sSupPr>
-            <m:ctrlPr>
-              <w:rPr>
-                <w:rFonts w:ascii="Cambria Math" w:hAnsi="Cambria Math"/>
-                <w:i/>
-              </w:rPr>
-            </m:ctrlPr>
-          </m:sSupPr>
-          <m:e>
-            <m:r>
-              <w:rPr>
-                <w:rFonts w:ascii="Cambria Math" w:hAnsi="Cambria Math"/>
-              </w:rPr>
-              <m:t>90</m:t>
-            </m:r>
-          </m:e>
-          <m:sup>
-            <m:r>
-              <w:rPr>
-                <w:rFonts w:ascii="Cambria Math" w:hAnsi="Cambria Math"/>
-              </w:rPr>
-              <m:t>°</m:t>
-            </m:r>
-          </m:sup>
-        </m:sSup>
-      </m:oMath>
-      <w:r>
-        <w:rPr>
-          <w:lang w:val="en-US"/>
-        </w:rPr>
-        <w:t>).</w:t>
-      </w:r>
-    </w:p>
-    <w:p>
-      <w:pPr>
-        <w:numPr>
-          <w:ilvl w:val="1"/>
-          <w:numId w:val="71"/>
-        </w:numPr>
-      </w:pPr>
-      <w:r>
-        <w:t xml:space="preserve">Rango de movimiento (ROM) de codo </w:t>
-      </w:r>
-      <m:oMath>
-        <m:sSup>
-          <m:sSupPr>
-            <m:ctrlPr>
-              <w:rPr>
-                <w:rFonts w:ascii="Cambria Math" w:hAnsi="Cambria Math"/>
-                <w:i/>
-              </w:rPr>
-            </m:ctrlPr>
-          </m:sSupPr>
-          <m:e>
-            <m:r>
-              <w:rPr>
-                <w:rFonts w:ascii="Cambria Math" w:hAnsi="Cambria Math"/>
-              </w:rPr>
-              <m:t>≥35</m:t>
-            </m:r>
-          </m:e>
-          <m:sup>
-            <m:r>
-              <w:rPr>
-                <w:rFonts w:ascii="Cambria Math" w:hAnsi="Cambria Math"/>
-              </w:rPr>
-              <m:t>°</m:t>
-            </m:r>
-          </m:sup>
-        </m:sSup>
-      </m:oMath>
-    </w:p>
-    <w:p>
-      <w:pPr>
-        <w:numPr>
-          <w:ilvl w:val="1"/>
-          <w:numId w:val="71"/>
-        </w:numPr>
-      </w:pPr>
-      <w:r>
-        <w:t>Desplazamiento vertical de muñecas</w:t>
-      </w:r>
-      <w:r>
-        <w:t xml:space="preserve"> </w:t>
-      </w:r>
-      <m:oMath>
-        <m:sSub>
-          <m:sSubPr>
-            <m:ctrlPr>
-              <w:rPr>
-                <w:rFonts w:ascii="Cambria Math" w:hAnsi="Cambria Math"/>
-                <w:i/>
-              </w:rPr>
-            </m:ctrlPr>
-          </m:sSubPr>
-          <m:e>
-            <m:r>
-              <w:rPr>
-                <w:rFonts w:ascii="Cambria Math" w:hAnsi="Cambria Math"/>
-              </w:rPr>
-              <m:t>≥0.</m:t>
-            </m:r>
-            <m:r>
-              <w:rPr>
-                <w:rFonts w:ascii="Cambria Math" w:hAnsi="Cambria Math"/>
-              </w:rPr>
-              <m:t>1</m:t>
-            </m:r>
-            <m:r>
-              <w:rPr>
-                <w:rFonts w:ascii="Cambria Math" w:hAnsi="Cambria Math"/>
-              </w:rPr>
-              <m:t>5×</m:t>
-            </m:r>
-            <m:r>
-              <w:rPr>
-                <w:rFonts w:ascii="Cambria Math" w:hAnsi="Cambria Math"/>
-              </w:rPr>
-              <m:t>L</m:t>
-            </m:r>
-          </m:e>
-          <m:sub>
-            <m:r>
-              <w:rPr>
-                <w:rFonts w:ascii="Cambria Math" w:hAnsi="Cambria Math"/>
-              </w:rPr>
-              <m:t>Torso</m:t>
-            </m:r>
-          </m:sub>
-        </m:sSub>
-      </m:oMath>
-      <w:r>
-        <w:t xml:space="preserve"> </w:t>
-      </w:r>
-      <w:r>
-        <w:t>.</w:t>
-      </w:r>
-    </w:p>
-    <w:p>
-      <w:pPr>
-        <w:numPr>
-          <w:ilvl w:val="0"/>
-          <w:numId w:val="71"/>
-        </w:numPr>
-      </w:pPr>
-      <w:r>
-        <w:rPr>
-          <w:b/>
-          <w:bCs/>
-        </w:rPr>
-        <w:t>Penalizaciones (-):</w:t>
-      </w:r>
-    </w:p>
-    <w:p>
-      <w:pPr>
-        <w:numPr>
-          <w:ilvl w:val="1"/>
-          <w:numId w:val="71"/>
-        </w:numPr>
-      </w:pPr>
-      <w:r>
-        <w:t xml:space="preserve">Movimiento significativo de caderas o rodillas </w:t>
-      </w:r>
-      <m:oMath>
-        <m:r>
-          <w:rPr>
-            <w:rFonts w:ascii="Cambria Math" w:eastAsiaTheme="minorEastAsia" w:hAnsi="Cambria Math"/>
-          </w:rPr>
-          <m:t>ROM</m:t>
-        </m:r>
-        <m:sSup>
-          <m:sSupPr>
-            <m:ctrlPr>
-              <w:rPr>
-                <w:rFonts w:ascii="Cambria Math" w:hAnsi="Cambria Math"/>
-                <w:i/>
-              </w:rPr>
-            </m:ctrlPr>
-          </m:sSupPr>
-          <m:e>
-            <m:r>
-              <w:rPr>
-                <w:rFonts w:ascii="Cambria Math" w:hAnsi="Cambria Math"/>
-              </w:rPr>
-              <m:t>≥35</m:t>
-            </m:r>
-          </m:e>
-          <m:sup>
-            <m:r>
-              <w:rPr>
-                <w:rFonts w:ascii="Cambria Math" w:hAnsi="Cambria Math"/>
-              </w:rPr>
-              <m:t>°</m:t>
-            </m:r>
-          </m:sup>
-        </m:sSup>
-      </m:oMath>
-    </w:p>
-    <w:p>
-      <w:pPr>
-        <w:numPr>
-          <w:ilvl w:val="1"/>
-          <w:numId w:val="71"/>
-        </w:numPr>
-      </w:pPr>
-      <w:r>
-        <w:t xml:space="preserve">Desplazamiento horizontal de la barra excesivo </w:t>
-      </w:r>
-      <m:oMath>
-        <m:sSub>
-          <m:sSubPr>
-            <m:ctrlPr>
-              <w:rPr>
-                <w:rFonts w:ascii="Cambria Math" w:hAnsi="Cambria Math"/>
-                <w:i/>
-              </w:rPr>
-            </m:ctrlPr>
-          </m:sSubPr>
-          <m:e>
-            <m:r>
-              <w:rPr>
-                <w:rFonts w:ascii="Cambria Math" w:hAnsi="Cambria Math"/>
-              </w:rPr>
-              <m:t>&gt;</m:t>
-            </m:r>
-            <m:r>
-              <w:rPr>
-                <w:rFonts w:ascii="Cambria Math" w:hAnsi="Cambria Math"/>
-              </w:rPr>
-              <m:t>0.</m:t>
-            </m:r>
-            <m:r>
-              <w:rPr>
-                <w:rFonts w:ascii="Cambria Math" w:hAnsi="Cambria Math"/>
-              </w:rPr>
-              <m:t>0</m:t>
-            </m:r>
-            <m:r>
-              <w:rPr>
-                <w:rFonts w:ascii="Cambria Math" w:hAnsi="Cambria Math"/>
-              </w:rPr>
-              <m:t>5×L</m:t>
-            </m:r>
-          </m:e>
-          <m:sub>
-            <m:r>
-              <w:rPr>
-                <w:rFonts w:ascii="Cambria Math" w:hAnsi="Cambria Math"/>
-              </w:rPr>
-              <m:t>Torso</m:t>
-            </m:r>
-          </m:sub>
-        </m:sSub>
-      </m:oMath>
-    </w:p>
-    <w:p>
-      <w:pPr>
-        <w:pStyle w:val="Heading3"/>
-      </w:pPr>
-      <w:r>
-        <w:t>A.2. Sentadilla (</w:t>
-      </w:r>
-      <w:proofErr w:type="spellStart"/>
-      <w:r>
-        <w:t>Squat</w:t>
-      </w:r>
-      <w:proofErr w:type="spellEnd"/>
-      <w:r>
-        <w:t>)</w:t>
-      </w:r>
-    </w:p>
-    <w:p>
-      <w:r>
-        <w:t>Se caracteriza por la triple flexión de tren inferior con el torso relativamente vertical.</w:t>
-      </w:r>
-    </w:p>
-    <w:p>
-      <w:pPr>
-        <w:numPr>
-          <w:ilvl w:val="0"/>
-          <w:numId w:val="72"/>
-        </w:numPr>
-      </w:pPr>
-      <w:r>
-        <w:rPr>
-          <w:b/>
-          <w:bCs/>
-        </w:rPr>
-        <w:t>Bonificaciones (+):</w:t>
-      </w:r>
-    </w:p>
-    <w:p>
-      <w:pPr>
-        <w:numPr>
-          <w:ilvl w:val="1"/>
-          <w:numId w:val="72"/>
-        </w:numPr>
-      </w:pPr>
-      <w:r>
-        <w:t xml:space="preserve">Profundidad: Ángulo de rodilla </w:t>
-      </w:r>
-      <m:oMath>
-        <m:sSup>
-          <m:sSupPr>
-            <m:ctrlPr>
-              <w:rPr>
-                <w:rFonts w:ascii="Cambria Math" w:hAnsi="Cambria Math"/>
-                <w:i/>
-              </w:rPr>
-            </m:ctrlPr>
-          </m:sSupPr>
-          <m:e>
-            <m:r>
-              <w:rPr>
-                <w:rFonts w:ascii="Cambria Math" w:hAnsi="Cambria Math"/>
-              </w:rPr>
-              <m:t>&lt;</m:t>
-            </m:r>
-            <m:r>
-              <w:rPr>
-                <w:rFonts w:ascii="Cambria Math" w:hAnsi="Cambria Math"/>
-              </w:rPr>
-              <m:t>110</m:t>
-            </m:r>
-          </m:e>
-          <m:sup>
-            <m:r>
-              <w:rPr>
-                <w:rFonts w:ascii="Cambria Math" w:hAnsi="Cambria Math"/>
-              </w:rPr>
-              <m:t>°</m:t>
-            </m:r>
-          </m:sup>
-        </m:sSup>
-      </m:oMath>
-      <w:r>
-        <w:t xml:space="preserve"> </w:t>
-      </w:r>
-      <w:r>
-        <w:t xml:space="preserve">o cadera </w:t>
-      </w:r>
-      <m:oMath>
-        <m:sSup>
-          <m:sSupPr>
-            <m:ctrlPr>
-              <w:rPr>
-                <w:rFonts w:ascii="Cambria Math" w:hAnsi="Cambria Math"/>
-                <w:i/>
-              </w:rPr>
-            </m:ctrlPr>
-          </m:sSupPr>
-          <m:e>
-            <m:r>
-              <w:rPr>
-                <w:rFonts w:ascii="Cambria Math" w:hAnsi="Cambria Math"/>
-              </w:rPr>
-              <m:t>&lt;</m:t>
-            </m:r>
-            <m:r>
-              <w:rPr>
-                <w:rFonts w:ascii="Cambria Math" w:hAnsi="Cambria Math"/>
-              </w:rPr>
-              <m:t>14</m:t>
-            </m:r>
-            <m:r>
-              <w:rPr>
-                <w:rFonts w:ascii="Cambria Math" w:hAnsi="Cambria Math"/>
-              </w:rPr>
-              <m:t>0</m:t>
-            </m:r>
-          </m:e>
-          <m:sup>
-            <m:r>
-              <w:rPr>
-                <w:rFonts w:ascii="Cambria Math" w:hAnsi="Cambria Math"/>
-              </w:rPr>
-              <m:t>°</m:t>
-            </m:r>
-          </m:sup>
-        </m:sSup>
-      </m:oMath>
-      <w:r>
-        <w:rPr>
-          <w:rFonts w:eastAsiaTheme="minorEastAsia"/>
-        </w:rPr>
-        <w:t>.</w:t>
-      </w:r>
-    </w:p>
-    <w:p>
-      <w:pPr>
-        <w:numPr>
-          <w:ilvl w:val="1"/>
-          <w:numId w:val="72"/>
-        </w:numPr>
-      </w:pPr>
-      <w:r>
-        <w:t xml:space="preserve">Verticalidad: Inclinación de torso mantenida </w:t>
-      </w:r>
-      <m:oMath>
-        <m:sSup>
-          <m:sSupPr>
-            <m:ctrlPr>
-              <w:rPr>
-                <w:rFonts w:ascii="Cambria Math" w:hAnsi="Cambria Math"/>
-                <w:i/>
-              </w:rPr>
-            </m:ctrlPr>
-          </m:sSupPr>
-          <m:e>
-            <m:r>
-              <w:rPr>
-                <w:rFonts w:ascii="Cambria Math" w:hAnsi="Cambria Math"/>
-              </w:rPr>
-              <m:t>&lt;</m:t>
-            </m:r>
-            <m:r>
-              <w:rPr>
-                <w:rFonts w:ascii="Cambria Math" w:hAnsi="Cambria Math"/>
-              </w:rPr>
-              <m:t>45</m:t>
-            </m:r>
-          </m:e>
-          <m:sup>
-            <m:r>
-              <w:rPr>
-                <w:rFonts w:ascii="Cambria Math" w:hAnsi="Cambria Math"/>
-              </w:rPr>
-              <m:t>°</m:t>
-            </m:r>
-          </m:sup>
-        </m:sSup>
-      </m:oMath>
-      <w:r>
-        <w:t>.</w:t>
-      </w:r>
-    </w:p>
-    <w:p>
-      <w:pPr>
-        <w:numPr>
-          <w:ilvl w:val="1"/>
-          <w:numId w:val="72"/>
-        </w:numPr>
-      </w:pPr>
-      <w:r>
-        <w:t xml:space="preserve">Adelantamiento de rodilla: </w:t>
-      </w:r>
-      <m:oMath>
-        <m:r>
-          <m:rPr>
-            <m:sty m:val="p"/>
-          </m:rPr>
-          <w:rPr>
-            <w:rFonts w:ascii="Cambria Math" w:hAnsi="Cambria Math"/>
-          </w:rPr>
-          <m:t xml:space="preserve">Desplazamiento horizontal </m:t>
-        </m:r>
-        <m:sSub>
-          <m:sSubPr>
-            <m:ctrlPr>
-              <w:rPr>
-                <w:rFonts w:ascii="Cambria Math" w:hAnsi="Cambria Math"/>
-                <w:i/>
-              </w:rPr>
-            </m:ctrlPr>
-          </m:sSubPr>
-          <m:e>
-            <m:r>
-              <w:rPr>
-                <w:rFonts w:ascii="Cambria Math" w:hAnsi="Cambria Math"/>
-              </w:rPr>
-              <m:t>≥</m:t>
-            </m:r>
-            <m:r>
-              <w:rPr>
-                <w:rFonts w:ascii="Cambria Math" w:hAnsi="Cambria Math"/>
-              </w:rPr>
-              <m:t>0.05×L</m:t>
-            </m:r>
-          </m:e>
-          <m:sub>
-            <m:r>
-              <w:rPr>
-                <w:rFonts w:ascii="Cambria Math" w:hAnsi="Cambria Math"/>
-              </w:rPr>
-              <m:t>Torso</m:t>
-            </m:r>
-          </m:sub>
-        </m:sSub>
-      </m:oMath>
-      <w:r>
-        <w:t xml:space="preserve"> (signo de dorsiflexión).</w:t>
-      </w:r>
-    </w:p>
-    <w:p>
-      <w:pPr>
-        <w:numPr>
-          <w:ilvl w:val="0"/>
-          <w:numId w:val="72"/>
-        </w:numPr>
-      </w:pPr>
-      <w:r>
-        <w:rPr>
-          <w:b/>
-          <w:bCs/>
-        </w:rPr>
-        <w:t>Penalizaciones (-):</w:t>
-      </w:r>
-    </w:p>
-    <w:p>
-      <w:pPr>
-        <w:numPr>
-          <w:ilvl w:val="1"/>
-          <w:numId w:val="72"/>
-        </w:numPr>
-      </w:pPr>
-      <w:r>
-        <w:t>Patrón de "bisagra" (</w:t>
-      </w:r>
-      <w:proofErr w:type="spellStart"/>
-      <w:r>
-        <w:t>Hinge</w:t>
-      </w:r>
-      <w:proofErr w:type="spellEnd"/>
-      <w:r>
-        <w:t xml:space="preserve">): Si el torso se inclina </w:t>
-      </w:r>
-      <m:oMath>
-        <m:sSup>
-          <m:sSupPr>
-            <m:ctrlPr>
-              <w:rPr>
-                <w:rFonts w:ascii="Cambria Math" w:hAnsi="Cambria Math"/>
-                <w:i/>
-              </w:rPr>
-            </m:ctrlPr>
-          </m:sSupPr>
-          <m:e>
-            <m:r>
-              <w:rPr>
-                <w:rFonts w:ascii="Cambria Math" w:hAnsi="Cambria Math"/>
-              </w:rPr>
-              <m:t>&gt;3</m:t>
-            </m:r>
-            <m:r>
-              <w:rPr>
-                <w:rFonts w:ascii="Cambria Math" w:hAnsi="Cambria Math"/>
-              </w:rPr>
-              <m:t>5</m:t>
-            </m:r>
-          </m:e>
-          <m:sup>
-            <m:r>
-              <w:rPr>
-                <w:rFonts w:ascii="Cambria Math" w:hAnsi="Cambria Math"/>
-              </w:rPr>
-              <m:t>°</m:t>
-            </m:r>
-          </m:sup>
-        </m:sSup>
-      </m:oMath>
-      <w:r>
-        <w:rPr>
-          <w:rFonts w:eastAsiaTheme="minorEastAsia"/>
-        </w:rPr>
-        <w:t xml:space="preserve"> </w:t>
-      </w:r>
-      <w:r>
-        <w:t>y la tibia se mantiene vertical, se penaliza a favor del Peso Muerto.</w:t>
-      </w:r>
-    </w:p>
-    <w:p>
-      <w:pPr>
-        <w:pStyle w:val="Heading3"/>
-      </w:pPr>
-      <w:r>
-        <w:lastRenderedPageBreak/>
-        <w:t>A.3. Peso Muerto (</w:t>
-      </w:r>
-      <w:proofErr w:type="spellStart"/>
-      <w:r>
-        <w:t>Deadlift</w:t>
-      </w:r>
-      <w:proofErr w:type="spellEnd"/>
-      <w:r>
-        <w:t>)</w:t>
-      </w:r>
-    </w:p>
-    <w:p>
-      <w:r>
-        <w:t>Se distingue por el patrón de bisagra de cadera y los brazos extendidos.</w:t>
-      </w:r>
-    </w:p>
-    <w:p>
-      <w:pPr>
-        <w:numPr>
-          <w:ilvl w:val="0"/>
-          <w:numId w:val="73"/>
-        </w:numPr>
-      </w:pPr>
-      <w:r>
-        <w:rPr>
-          <w:b/>
-          <w:bCs/>
-        </w:rPr>
-        <w:t>Bonificaciones (+):</w:t>
-      </w:r>
-    </w:p>
-    <w:p>
-      <w:pPr>
-        <w:numPr>
-          <w:ilvl w:val="1"/>
-          <w:numId w:val="73"/>
-        </w:numPr>
-      </w:pPr>
-      <w:r>
-        <w:t xml:space="preserve">Inclinación de torso relevante </w:t>
-      </w:r>
-      <m:oMath>
-        <m:sSup>
-          <m:sSupPr>
-            <m:ctrlPr>
-              <w:rPr>
-                <w:rFonts w:ascii="Cambria Math" w:hAnsi="Cambria Math"/>
-                <w:i/>
-              </w:rPr>
-            </m:ctrlPr>
-          </m:sSupPr>
-          <m:e>
-            <m:r>
-              <w:rPr>
-                <w:rFonts w:ascii="Cambria Math" w:hAnsi="Cambria Math"/>
-              </w:rPr>
-              <m:t>≥35</m:t>
-            </m:r>
-          </m:e>
-          <m:sup>
-            <m:r>
-              <w:rPr>
-                <w:rFonts w:ascii="Cambria Math" w:hAnsi="Cambria Math"/>
-              </w:rPr>
-              <m:t>°</m:t>
-            </m:r>
-          </m:sup>
-        </m:sSup>
-      </m:oMath>
-      <w:r>
-        <w:t>.</w:t>
-      </w:r>
-    </w:p>
-    <w:p>
-      <w:pPr>
-        <w:numPr>
-          <w:ilvl w:val="1"/>
-          <w:numId w:val="73"/>
-        </w:numPr>
-      </w:pPr>
-      <w:r>
-        <w:t>Brazos extendidos y rígidos (</w:t>
-      </w:r>
-      <m:oMath>
-        <m:r>
-          <m:rPr>
-            <m:sty m:val="p"/>
-          </m:rPr>
-          <w:rPr>
-            <w:rFonts w:ascii="Cambria Math" w:hAnsi="Cambria Math"/>
-          </w:rPr>
-          <m:t>Ángulo de codo</m:t>
-        </m:r>
-        <m:sSup>
-          <m:sSupPr>
-            <m:ctrlPr>
-              <w:rPr>
-                <w:rFonts w:ascii="Cambria Math" w:hAnsi="Cambria Math"/>
-                <w:i/>
-              </w:rPr>
-            </m:ctrlPr>
-          </m:sSupPr>
-          <m:e>
-            <m:r>
-              <w:rPr>
-                <w:rFonts w:ascii="Cambria Math" w:hAnsi="Cambria Math"/>
-              </w:rPr>
-              <m:t>≥</m:t>
-            </m:r>
-            <m:r>
-              <w:rPr>
-                <w:rFonts w:ascii="Cambria Math" w:hAnsi="Cambria Math"/>
-              </w:rPr>
-              <m:t>160</m:t>
-            </m:r>
-          </m:e>
-          <m:sup>
-            <m:r>
-              <w:rPr>
-                <w:rFonts w:ascii="Cambria Math" w:hAnsi="Cambria Math"/>
-              </w:rPr>
-              <m:t>°</m:t>
-            </m:r>
-          </m:sup>
-        </m:sSup>
-      </m:oMath>
-      <w:r>
-        <w:t>).</w:t>
-      </w:r>
-    </w:p>
-    <w:p>
-      <w:pPr>
-        <w:numPr>
-          <w:ilvl w:val="1"/>
-          <w:numId w:val="73"/>
-        </w:numPr>
-      </w:pPr>
-      <w:r>
-        <w:t xml:space="preserve">Alineación Muñeca-Tobillo: </w:t>
-      </w:r>
-      <m:oMath>
-        <m:r>
-          <m:rPr>
-            <m:sty m:val="p"/>
-          </m:rPr>
-          <w:rPr>
-            <w:rFonts w:ascii="Cambria Math" w:hAnsi="Cambria Math"/>
-          </w:rPr>
-          <m:t>Distancia horizontal</m:t>
-        </m:r>
-        <m:r>
-          <w:rPr>
-            <w:rFonts w:ascii="Cambria Math" w:eastAsiaTheme="minorEastAsia" w:hAnsi="Cambria Math"/>
-          </w:rPr>
-          <m:t>≤ 0.08 ×</m:t>
-        </m:r>
-        <m:sSub>
-          <m:sSubPr>
-            <m:ctrlPr>
-              <w:rPr>
-                <w:rFonts w:ascii="Cambria Math" w:hAnsi="Cambria Math"/>
-                <w:i/>
-              </w:rPr>
-            </m:ctrlPr>
-          </m:sSubPr>
-          <m:e>
-            <m:r>
-              <w:rPr>
-                <w:rFonts w:ascii="Cambria Math" w:hAnsi="Cambria Math"/>
-              </w:rPr>
-              <m:t>L</m:t>
-            </m:r>
-          </m:e>
-          <m:sub>
-            <m:r>
-              <w:rPr>
-                <w:rFonts w:ascii="Cambria Math" w:hAnsi="Cambria Math"/>
-              </w:rPr>
-              <m:t>Torso</m:t>
-            </m:r>
-          </m:sub>
-        </m:sSub>
-      </m:oMath>
-      <w:r>
-        <w:rPr>
-          <w:rFonts w:eastAsiaTheme="minorEastAsia"/>
-        </w:rPr>
-        <w:t>.</w:t>
-      </w:r>
-    </w:p>
-    <w:p>
-      <w:pPr>
-        <w:numPr>
-          <w:ilvl w:val="1"/>
-          <w:numId w:val="73"/>
-        </w:numPr>
-      </w:pPr>
-      <w:r>
-        <w:t xml:space="preserve">Posición de manos: Altura de muñecas por debajo de la cadera </w:t>
-      </w:r>
-      <w:r>
-        <w:t xml:space="preserve">              </w:t>
-      </w:r>
-      <w:proofErr w:type="gramStart"/>
-      <w:r>
-        <w:t xml:space="preserve">   </w:t>
-      </w:r>
-      <w:r>
-        <w:t>(</w:t>
-      </w:r>
-      <w:proofErr w:type="gramEnd"/>
-      <m:oMath>
-        <m:r>
-          <w:rPr>
-            <w:rFonts w:ascii="Cambria Math" w:hAnsi="Cambria Math"/>
-          </w:rPr>
-          <m:t>≥</m:t>
-        </m:r>
-        <m:r>
-          <w:rPr>
-            <w:rFonts w:ascii="Cambria Math" w:eastAsiaTheme="minorEastAsia" w:hAnsi="Cambria Math"/>
-          </w:rPr>
-          <m:t>0.</m:t>
-        </m:r>
-        <m:r>
-          <w:rPr>
-            <w:rFonts w:ascii="Cambria Math" w:eastAsiaTheme="minorEastAsia" w:hAnsi="Cambria Math"/>
-          </w:rPr>
-          <m:t>2</m:t>
-        </m:r>
-        <m:r>
-          <w:rPr>
-            <w:rFonts w:ascii="Cambria Math" w:eastAsiaTheme="minorEastAsia" w:hAnsi="Cambria Math"/>
-          </w:rPr>
-          <m:t xml:space="preserve"> ×</m:t>
-        </m:r>
-        <m:sSub>
-          <m:sSubPr>
-            <m:ctrlPr>
-              <w:rPr>
-                <w:rFonts w:ascii="Cambria Math" w:hAnsi="Cambria Math"/>
-                <w:i/>
-              </w:rPr>
-            </m:ctrlPr>
-          </m:sSubPr>
-          <m:e>
-            <m:r>
-              <w:rPr>
-                <w:rFonts w:ascii="Cambria Math" w:hAnsi="Cambria Math"/>
-              </w:rPr>
-              <m:t>L</m:t>
-            </m:r>
-          </m:e>
-          <m:sub>
-            <m:r>
-              <w:rPr>
-                <w:rFonts w:ascii="Cambria Math" w:hAnsi="Cambria Math"/>
-              </w:rPr>
-              <m:t>Torso</m:t>
-            </m:r>
-          </m:sub>
-        </m:sSub>
-      </m:oMath>
-      <w:r>
-        <w:t>).</w:t>
-      </w:r>
-    </w:p>
-    <w:p>
-      <w:pPr>
-        <w:numPr>
-          <w:ilvl w:val="0"/>
-          <w:numId w:val="73"/>
-        </w:numPr>
-      </w:pPr>
-      <w:r>
-        <w:rPr>
-          <w:b/>
-          <w:bCs/>
-        </w:rPr>
-        <w:t>Penalizaciones (-):</w:t>
-      </w:r>
-    </w:p>
-    <w:p>
-      <w:pPr>
-        <w:numPr>
-          <w:ilvl w:val="1"/>
-          <w:numId w:val="73"/>
-        </w:numPr>
-      </w:pPr>
-      <w:r>
-        <w:t>Rodillas demasiado flexionadas (</w:t>
-      </w:r>
-      <m:oMath>
-        <m:sSup>
-          <m:sSupPr>
-            <m:ctrlPr>
-              <w:rPr>
-                <w:rFonts w:ascii="Cambria Math" w:hAnsi="Cambria Math"/>
-                <w:i/>
-              </w:rPr>
-            </m:ctrlPr>
-          </m:sSupPr>
-          <m:e>
-            <m:r>
-              <w:rPr>
-                <w:rFonts w:ascii="Cambria Math" w:hAnsi="Cambria Math"/>
-              </w:rPr>
-              <m:t>&lt;</m:t>
-            </m:r>
-            <m:r>
-              <w:rPr>
-                <w:rFonts w:ascii="Cambria Math" w:hAnsi="Cambria Math"/>
-              </w:rPr>
-              <m:t>120</m:t>
-            </m:r>
-          </m:e>
-          <m:sup>
-            <m:r>
-              <w:rPr>
-                <w:rFonts w:ascii="Cambria Math" w:hAnsi="Cambria Math"/>
-              </w:rPr>
-              <m:t>°</m:t>
-            </m:r>
-          </m:sup>
-        </m:sSup>
-      </m:oMath>
-      <w:r>
-        <w:t>).</w:t>
-      </w:r>
-    </w:p>
-    <w:p>
-      <w:pPr>
-        <w:numPr>
-          <w:ilvl w:val="1"/>
-          <w:numId w:val="73"/>
-        </w:numPr>
-      </w:pPr>
-      <w:r>
-        <w:t>Barra cerca de los hombros (</w:t>
-      </w:r>
-      <m:oMath>
-        <m:r>
-          <m:rPr>
-            <m:sty m:val="p"/>
-          </m:rPr>
-          <w:rPr>
-            <w:rFonts w:ascii="Cambria Math" w:hAnsi="Cambria Math"/>
-          </w:rPr>
-          <m:t>d</m:t>
-        </m:r>
-        <m:r>
-          <m:rPr>
-            <m:sty m:val="p"/>
-          </m:rPr>
-          <w:rPr>
-            <w:rFonts w:ascii="Cambria Math" w:hAnsi="Cambria Math"/>
-          </w:rPr>
-          <m:t>istancia</m:t>
-        </m:r>
-        <m:r>
-          <w:rPr>
-            <w:rFonts w:ascii="Cambria Math" w:eastAsiaTheme="minorEastAsia" w:hAnsi="Cambria Math"/>
-          </w:rPr>
-          <m:t>≤ 0.</m:t>
-        </m:r>
-        <m:r>
-          <w:rPr>
-            <w:rFonts w:ascii="Cambria Math" w:eastAsiaTheme="minorEastAsia" w:hAnsi="Cambria Math"/>
-          </w:rPr>
-          <m:t>25</m:t>
-        </m:r>
-        <m:r>
-          <w:rPr>
-            <w:rFonts w:ascii="Cambria Math" w:eastAsiaTheme="minorEastAsia" w:hAnsi="Cambria Math"/>
-          </w:rPr>
-          <m:t xml:space="preserve"> ×</m:t>
-        </m:r>
-        <m:sSub>
-          <m:sSubPr>
-            <m:ctrlPr>
-              <w:rPr>
-                <w:rFonts w:ascii="Cambria Math" w:hAnsi="Cambria Math"/>
-                <w:i/>
-              </w:rPr>
-            </m:ctrlPr>
-          </m:sSubPr>
-          <m:e>
-            <m:r>
-              <w:rPr>
-                <w:rFonts w:ascii="Cambria Math" w:hAnsi="Cambria Math"/>
-              </w:rPr>
-              <m:t>L</m:t>
-            </m:r>
-          </m:e>
-          <m:sub>
-            <m:r>
-              <w:rPr>
-                <w:rFonts w:ascii="Cambria Math" w:hAnsi="Cambria Math"/>
-              </w:rPr>
-              <m:t>Torso</m:t>
-            </m:r>
-          </m:sub>
-        </m:sSub>
-      </m:oMath>
-      <w:r>
-        <w:t>, indicativo de Sentadilla o Press Militar.</w:t>
-      </w:r>
-    </w:p>
-    <w:p>
-      <w:pPr>
-        <w:pStyle w:val="Heading3"/>
-      </w:pPr>
-      <w:r>
-        <w:t>A.4. Clasificación de Vista</w:t>
-      </w:r>
-    </w:p>
-    <w:p>
-      <w:r>
-        <w:t>Para determinar si la cámara es Lateral o Frontal, se calcula un Lateral Score basado en:</w:t>
-      </w:r>
-    </w:p>
-    <w:p>
-      <w:pPr>
-        <w:numPr>
-          <w:ilvl w:val="0"/>
-          <w:numId w:val="74"/>
-        </w:numPr>
-      </w:pPr>
-      <w:r>
-        <w:rPr>
-          <w:b/>
-          <w:bCs/>
-        </w:rPr>
-        <w:t>Asimetría de profundidad Z (</w:t>
-      </w:r>
-      <m:oMath>
-        <m:sSub>
-          <m:sSubPr>
-            <m:ctrlPr>
-              <w:rPr>
-                <w:rFonts w:ascii="Cambria Math" w:hAnsi="Cambria Math"/>
-                <w:i/>
-              </w:rPr>
-            </m:ctrlPr>
-          </m:sSubPr>
-          <m:e>
-            <m:r>
-              <w:rPr>
-                <w:rFonts w:ascii="Cambria Math" w:hAnsi="Cambria Math"/>
-              </w:rPr>
-              <m:t>C</m:t>
-            </m:r>
-          </m:e>
-          <m:sub>
-            <m:r>
-              <w:rPr>
-                <w:rFonts w:ascii="Cambria Math" w:hAnsi="Cambria Math"/>
-              </w:rPr>
-              <m:t>Z</m:t>
-            </m:r>
-          </m:sub>
-        </m:sSub>
-      </m:oMath>
-      <w:r>
-        <w:rPr>
-          <w:b/>
-          <w:bCs/>
-        </w:rPr>
-        <w:t>):</w:t>
-      </w:r>
-      <w:r>
-        <w:t xml:space="preserve"> $|</w:t>
-      </w:r>
-      <m:oMath>
-        <m:sSub>
-          <m:sSubPr>
-            <m:ctrlPr>
-              <w:rPr>
-                <w:rFonts w:ascii="Cambria Math" w:hAnsi="Cambria Math"/>
-                <w:i/>
-              </w:rPr>
-            </m:ctrlPr>
-          </m:sSubPr>
-          <m:e>
-            <m:r>
-              <w:rPr>
-                <w:rFonts w:ascii="Cambria Math" w:hAnsi="Cambria Math"/>
-              </w:rPr>
-              <m:t>Z</m:t>
-            </m:r>
-          </m:e>
-          <m:sub>
-            <m:r>
-              <w:rPr>
-                <w:rFonts w:ascii="Cambria Math" w:hAnsi="Cambria Math"/>
-              </w:rPr>
-              <m:t>hombro_izq</m:t>
-            </m:r>
-          </m:sub>
-        </m:sSub>
-        <m:r>
-          <w:rPr>
-            <w:rFonts w:ascii="Cambria Math" w:eastAsiaTheme="minorEastAsia" w:hAnsi="Cambria Math"/>
-          </w:rPr>
-          <m:t>-</m:t>
-        </m:r>
-        <m:sSub>
-          <m:sSubPr>
-            <m:ctrlPr>
-              <w:rPr>
-                <w:rFonts w:ascii="Cambria Math" w:hAnsi="Cambria Math"/>
-                <w:i/>
-              </w:rPr>
-            </m:ctrlPr>
-          </m:sSubPr>
-          <m:e>
-            <m:r>
-              <w:rPr>
-                <w:rFonts w:ascii="Cambria Math" w:hAnsi="Cambria Math"/>
-              </w:rPr>
-              <m:t>Z</m:t>
-            </m:r>
-          </m:e>
-          <m:sub>
-            <m:r>
-              <w:rPr>
-                <w:rFonts w:ascii="Cambria Math" w:hAnsi="Cambria Math"/>
-              </w:rPr>
-              <m:t>hombro_der</m:t>
-            </m:r>
-          </m:sub>
-        </m:sSub>
-      </m:oMath>
-      <w:r>
-        <w:t>}|$. Valores altos indican vista lateral.</w:t>
-      </w:r>
-    </w:p>
-    <w:p>
-      <w:pPr>
-        <w:numPr>
-          <w:ilvl w:val="0"/>
-          <w:numId w:val="74"/>
-        </w:numPr>
-      </w:pPr>
-      <w:r>
-        <w:rPr>
-          <w:b/>
-          <w:bCs/>
-        </w:rPr>
-        <w:t>Anchura de hombros (</w:t>
-      </w:r>
-      <m:oMath>
-        <m:sSub>
-          <m:sSubPr>
-            <m:ctrlPr>
-              <w:rPr>
-                <w:rFonts w:ascii="Cambria Math" w:hAnsi="Cambria Math"/>
-                <w:i/>
-              </w:rPr>
-            </m:ctrlPr>
-          </m:sSubPr>
-          <m:e>
-            <m:r>
-              <w:rPr>
-                <w:rFonts w:ascii="Cambria Math" w:hAnsi="Cambria Math"/>
-              </w:rPr>
-              <m:t>C</m:t>
-            </m:r>
-          </m:e>
-          <m:sub>
-            <m:r>
-              <w:rPr>
-                <w:rFonts w:ascii="Cambria Math" w:hAnsi="Cambria Math"/>
-              </w:rPr>
-              <m:t>width</m:t>
-            </m:r>
-          </m:sub>
-        </m:sSub>
-      </m:oMath>
-      <w:r>
-        <w:rPr>
-          <w:b/>
-          <w:bCs/>
-        </w:rPr>
-        <w:t>):</w:t>
-      </w:r>
-      <w:r>
-        <w:t xml:space="preserve"> Distancia euclídea 2D entre hombros. Valores bajos indican vista lateral (por la perspectiva).</w:t>
-      </w:r>
-    </w:p>
-    <w:p>
-      <w:pPr>
-        <w:numPr>
-          <w:ilvl w:val="0"/>
-          <w:numId w:val="74"/>
-        </w:numPr>
-      </w:pPr>
-      <w:r>
-        <w:rPr>
-          <w:b/>
-          <w:bCs/>
-        </w:rPr>
-        <w:t>Diferencia de visibilidad (</w:t>
-      </w:r>
-      <m:oMath>
-        <m:sSub>
-          <m:sSubPr>
-            <m:ctrlPr>
-              <w:rPr>
-                <w:rFonts w:ascii="Cambria Math" w:hAnsi="Cambria Math"/>
-                <w:i/>
-              </w:rPr>
-            </m:ctrlPr>
-          </m:sSubPr>
-          <m:e>
-            <m:r>
-              <w:rPr>
-                <w:rFonts w:ascii="Cambria Math" w:hAnsi="Cambria Math"/>
-              </w:rPr>
-              <m:t>C</m:t>
-            </m:r>
-          </m:e>
-          <m:sub>
-            <m:r>
-              <w:rPr>
-                <w:rFonts w:ascii="Cambria Math" w:hAnsi="Cambria Math"/>
-              </w:rPr>
-              <m:t>vis</m:t>
-            </m:r>
-          </m:sub>
-        </m:sSub>
-      </m:oMath>
-      <w:r>
-        <w:rPr>
-          <w:b/>
-          <w:bCs/>
-        </w:rPr>
-        <w:t>):</w:t>
-      </w:r>
-      <w:r>
-        <w:t xml:space="preserve"> Si un lado del cuerpo es mucho más visible que el otro, sugiere vista lateral.</w:t>
-      </w:r>
-    </w:p>
-    <w:p>
-      <w:r>
-        <w:t>Umbrales de decisión:</w:t>
-      </w:r>
-    </w:p>
-    <w:p>
-      <w:pPr>
-        <w:numPr>
-          <w:ilvl w:val="0"/>
-          <w:numId w:val="75"/>
-        </w:numPr>
-      </w:pPr>
-      <w:r>
-        <w:rPr>
-          <w:b/>
-          <w:bCs/>
-        </w:rPr>
-        <w:t>Lateral:</w:t>
-      </w:r>
-      <w:r>
-        <w:t xml:space="preserve"> Score</w:t>
-      </w:r>
-      <w:r>
-        <w:t xml:space="preserve"> </w:t>
-      </w:r>
-      <m:oMath>
-        <m:r>
-          <w:rPr>
-            <w:rFonts w:ascii="Cambria Math" w:hAnsi="Cambria Math"/>
-          </w:rPr>
-          <m:t>≥</m:t>
-        </m:r>
-      </m:oMath>
-      <w:r>
-        <w:t xml:space="preserve"> </w:t>
-      </w:r>
-      <w:r>
-        <w:t>0.58.</w:t>
-      </w:r>
-    </w:p>
-    <w:p>
-      <w:pPr>
-        <w:numPr>
-          <w:ilvl w:val="0"/>
-          <w:numId w:val="75"/>
-        </w:numPr>
-      </w:pPr>
-      <w:r>
-        <w:rPr>
-          <w:b/>
-          <w:bCs/>
-        </w:rPr>
-        <w:t>Frontal:</w:t>
-      </w:r>
-      <w:r>
-        <w:t xml:space="preserve"> Score </w:t>
-      </w:r>
-      <m:oMath>
-        <m:r>
-          <w:rPr>
-            <w:rFonts w:ascii="Cambria Math" w:eastAsiaTheme="minorEastAsia" w:hAnsi="Cambria Math"/>
-          </w:rPr>
-          <m:t>≤</m:t>
-        </m:r>
-      </m:oMath>
-      <w:r>
-        <w:t xml:space="preserve"> 0.42.</w:t>
-      </w:r>
-    </w:p>
-    <w:p>
-      <w:pPr>
-        <w:numPr>
-          <w:ilvl w:val="0"/>
-          <w:numId w:val="75"/>
-        </w:numPr>
-      </w:pPr>
-      <w:r>
-        <w:rPr>
-          <w:b/>
-          <w:bCs/>
-        </w:rPr>
-        <w:t>Incierto:</w:t>
-      </w:r>
-      <w:r>
-        <w:t xml:space="preserve"> Valores entre 0.42 y 0.58 (se asigna la clase más cercana con baja confianza).</w:t>
-      </w:r>
-    </w:p>
+              <w:t>VIEW_TH_LO / VIEW_TH_HI</w:t>
+            </w:r>
+          </w:p>
+        </w:tc>
+        <w:tc>
+          <w:tcPr>
+            <w:tcW w:w="3009" w:type="dxa"/>
+          </w:tcPr>
+          <w:p>
+            <w:r>
+              <w:t>0.42 / 0.58</w:t>
+            </w:r>
+          </w:p>
+        </w:tc>
+      </w:tr>
+      <w:tr>
+        <w:tc>
+          <w:tcPr>
+            <w:tcW w:w="3009" w:type="dxa"/>
+          </w:tcPr>
+          <w:p>
+            <w:r>
+              <w:lastRenderedPageBreak/>
+              <w:t>Gate torso press banca</w:t>
+            </w:r>
+          </w:p>
+        </w:tc>
+        <w:tc>
+          <w:tcPr>
+            <w:tcW w:w="3009" w:type="dxa"/>
+          </w:tcPr>
+          <w:p>
+            <w:r>
+              <w:t>torso_tilt_bottom</w:t>
+            </w:r>
+          </w:p>
+        </w:tc>
+        <w:tc>
+          <w:tcPr>
+            <w:tcW w:w="3009" w:type="dxa"/>
+          </w:tcPr>
+          <w:p>
+            <w:r>
+              <w:t>≥ 60°</w:t>
+            </w:r>
+          </w:p>
+        </w:tc>
+      </w:tr>
+      <w:tr>
+        <w:tc>
+          <w:tcPr>
+            <w:tcW w:w="3009" w:type="dxa"/>
+          </w:tcPr>
+          <w:p>
+            <w:r>
+              <w:t>ROM codo press banca</w:t>
+            </w:r>
+          </w:p>
+        </w:tc>
+        <w:tc>
+          <w:tcPr>
+            <w:tcW w:w="3009" w:type="dxa"/>
+          </w:tcPr>
+          <w:p>
+            <w:r>
+              <w:t>elbow_rom</w:t>
+            </w:r>
+          </w:p>
+        </w:tc>
+        <w:tc>
+          <w:tcPr>
+            <w:tcW w:w="3009" w:type="dxa"/>
+          </w:tcPr>
+          <w:p>
+            <w:r>
+              <w:t>≥ 35°</w:t>
+            </w:r>
+          </w:p>
+        </w:tc>
+      </w:tr>
+      <w:tr>
+        <w:tc>
+          <w:tcPr>
+            <w:tcW w:w="3009" w:type="dxa"/>
+          </w:tcPr>
+          <w:p>
+            <w:r>
+              <w:t>ROM rodilla/cadera máx. en banca</w:t>
+            </w:r>
+          </w:p>
+        </w:tc>
+        <w:tc>
+          <w:tcPr>
+            <w:tcW w:w="3009" w:type="dxa"/>
+          </w:tcPr>
+          <w:p>
+            <w:r>
+              <w:t>knee_rom / hip_rom</w:t>
+            </w:r>
+          </w:p>
+        </w:tc>
+        <w:tc>
+          <w:tcPr>
+            <w:tcW w:w="3009" w:type="dxa"/>
+          </w:tcPr>
+          <w:p>
+            <w:r>
+              <w:t>≤ 30° / ≤ 30°</w:t>
+            </w:r>
+          </w:p>
+        </w:tc>
+      </w:tr>
+      <w:tr>
+        <w:tc>
+          <w:tcPr>
+            <w:tcW w:w="3009" w:type="dxa"/>
+          </w:tcPr>
+          <w:p>
+            <w:r>
+              <w:t>Recorrido vertical barra (banca)</w:t>
+            </w:r>
+          </w:p>
+        </w:tc>
+        <w:tc>
+          <w:tcPr>
+            <w:tcW w:w="3009" w:type="dxa"/>
+          </w:tcPr>
+          <w:p>
+            <w:r>
+              <w:t>bar_range_norm</w:t>
+            </w:r>
+          </w:p>
+        </w:tc>
+        <w:tc>
+          <w:tcPr>
+            <w:tcW w:w="3009" w:type="dxa"/>
+          </w:tcPr>
+          <w:p>
+            <w:r>
+              <w:t>≥ 0.15</w:t>
+            </w:r>
+          </w:p>
+        </w:tc>
+      </w:tr>
+      <w:tr>
+        <w:tc>
+          <w:tcPr>
+            <w:tcW w:w="3009" w:type="dxa"/>
+          </w:tcPr>
+          <w:p>
+            <w:r>
+              <w:t>Profundidad sentadilla</w:t>
+            </w:r>
+          </w:p>
+        </w:tc>
+        <w:tc>
+          <w:tcPr>
+            <w:tcW w:w="3009" w:type="dxa"/>
+          </w:tcPr>
+          <w:p>
+            <w:r>
+              <w:t>knee_bottom / hip_bottom</w:t>
+            </w:r>
+          </w:p>
+        </w:tc>
+        <w:tc>
+          <w:tcPr>
+            <w:tcW w:w="3009" w:type="dxa"/>
+          </w:tcPr>
+          <w:p>
+            <w:r>
+              <w:t>≤ 110° / ≤ 140°</w:t>
+            </w:r>
+          </w:p>
+        </w:tc>
+      </w:tr>
+      <w:tr>
+        <w:tc>
+          <w:tcPr>
+            <w:tcW w:w="3009" w:type="dxa"/>
+          </w:tcPr>
+          <w:p>
+            <w:r>
+              <w:t>Torso máx. sentadilla</w:t>
+            </w:r>
+          </w:p>
+        </w:tc>
+        <w:tc>
+          <w:tcPr>
+            <w:tcW w:w="3009" w:type="dxa"/>
+          </w:tcPr>
+          <w:p>
+            <w:r>
+              <w:t>torso_tilt_bottom</w:t>
+            </w:r>
+          </w:p>
+        </w:tc>
+        <w:tc>
+          <w:tcPr>
+            <w:tcW w:w="3009" w:type="dxa"/>
+          </w:tcPr>
+          <w:p>
+            <w:r>
+              <w:t>≤ 45°</w:t>
+            </w:r>
+          </w:p>
+        </w:tc>
+      </w:tr>
+      <w:tr>
+        <w:tc>
+          <w:tcPr>
+            <w:tcW w:w="3009" w:type="dxa"/>
+          </w:tcPr>
+          <w:p>
+            <w:r>
+              <w:t>Knee-forward sentadilla</w:t>
+            </w:r>
+          </w:p>
+        </w:tc>
+        <w:tc>
+          <w:tcPr>
+            <w:tcW w:w="3009" w:type="dxa"/>
+          </w:tcPr>
+          <w:p>
+            <w:r>
+              <w:t>knee_forward_norm</w:t>
+            </w:r>
+          </w:p>
+        </w:tc>
+        <w:tc>
+          <w:tcPr>
+            <w:tcW w:w="3009" w:type="dxa"/>
+          </w:tcPr>
+          <w:p>
+            <w:r>
+              <w:t>≥ 0.05</w:t>
+            </w:r>
+          </w:p>
+        </w:tc>
+      </w:tr>
+      <w:tr>
+        <w:tc>
+          <w:tcPr>
+            <w:tcW w:w="3009" w:type="dxa"/>
+          </w:tcPr>
+          <w:p>
+            <w:r>
+              <w:t>ROM rodilla sentadilla</w:t>
+            </w:r>
+          </w:p>
+        </w:tc>
+        <w:tc>
+          <w:tcPr>
+            <w:tcW w:w="3009" w:type="dxa"/>
+          </w:tcPr>
+          <w:p>
+            <w:r>
+              <w:t>knee_rom</w:t>
+            </w:r>
+          </w:p>
+        </w:tc>
+        <w:tc>
+          <w:tcPr>
+            <w:tcW w:w="3009" w:type="dxa"/>
+          </w:tcPr>
+          <w:p>
+            <w:r>
+              <w:t>≥ 35°</w:t>
+            </w:r>
+          </w:p>
+        </w:tc>
+      </w:tr>
+      <w:tr>
+        <w:tc>
+          <w:tcPr>
+            <w:tcW w:w="3009" w:type="dxa"/>
+          </w:tcPr>
+          <w:p>
+            <w:r>
+              <w:t>Tibia (sentadilla)</w:t>
+            </w:r>
+          </w:p>
+        </w:tc>
+        <w:tc>
+          <w:tcPr>
+            <w:tcW w:w="3009" w:type="dxa"/>
+          </w:tcPr>
+          <w:p>
+            <w:r>
+              <w:t>tibia_angle_deg</w:t>
+            </w:r>
+          </w:p>
+        </w:tc>
+        <w:tc>
+          <w:tcPr>
+            <w:tcW w:w="3009" w:type="dxa"/>
+          </w:tcPr>
+          <w:p>
+            <w:r>
+              <w:t>≤ 32°</w:t>
+            </w:r>
+          </w:p>
+        </w:tc>
+      </w:tr>
+      <w:tr>
+        <w:tc>
+          <w:tcPr>
+            <w:tcW w:w="3009" w:type="dxa"/>
+          </w:tcPr>
+          <w:p>
+            <w:r>
+              <w:t>Torso mín. peso muerto</w:t>
+            </w:r>
+          </w:p>
+        </w:tc>
+        <w:tc>
+          <w:tcPr>
+            <w:tcW w:w="3009" w:type="dxa"/>
+          </w:tcPr>
+          <w:p>
+            <w:r>
+              <w:t>torso_tilt_bottom</w:t>
+            </w:r>
+          </w:p>
+        </w:tc>
+        <w:tc>
+          <w:tcPr>
+            <w:tcW w:w="3009" w:type="dxa"/>
+          </w:tcPr>
+          <w:p>
+            <w:r>
+              <w:t>≥ 35°</w:t>
+            </w:r>
+          </w:p>
+        </w:tc>
+      </w:tr>
+      <w:tr>
+        <w:tc>
+          <w:tcPr>
+            <w:tcW w:w="3009" w:type="dxa"/>
+          </w:tcPr>
+          <w:p>
+            <w:r>
+              <w:t>Codo mín. peso muerto</w:t>
+            </w:r>
+          </w:p>
+        </w:tc>
+        <w:tc>
+          <w:tcPr>
+            <w:tcW w:w="3009" w:type="dxa"/>
+          </w:tcPr>
+          <w:p>
+            <w:r>
+              <w:t>elbow</w:t>
+            </w:r>
+          </w:p>
+        </w:tc>
+        <w:tc>
+          <w:tcPr>
+            <w:tcW w:w="3009" w:type="dxa"/>
+          </w:tcPr>
+          <w:p>
+            <w:r>
+              <w:t>≥ 160°</w:t>
+            </w:r>
+          </w:p>
+        </w:tc>
+      </w:tr>
+      <w:tr>
+        <w:tc>
+          <w:tcPr>
+            <w:tcW w:w="3009" w:type="dxa"/>
+          </w:tcPr>
+          <w:p>
+            <w:r>
+              <w:t>Rodilla mín. peso muerto</w:t>
+            </w:r>
+          </w:p>
+        </w:tc>
+        <w:tc>
+          <w:tcPr>
+            <w:tcW w:w="3009" w:type="dxa"/>
+          </w:tcPr>
+          <w:p>
+            <w:r>
+              <w:t>knee_bottom</w:t>
+            </w:r>
+          </w:p>
+        </w:tc>
+        <w:tc>
+          <w:tcPr>
+            <w:tcW w:w="3009" w:type="dxa"/>
+          </w:tcPr>
+          <w:p>
+            <w:r>
+              <w:t>≥ 120°</w:t>
+            </w:r>
+          </w:p>
+        </w:tc>
+      </w:tr>
+      <w:tr>
+        <w:tc>
+          <w:tcPr>
+            <w:tcW w:w="3009" w:type="dxa"/>
+          </w:tcPr>
+          <w:p>
+            <w:r>
+              <w:t>Alineación barra–tobillo</w:t>
+            </w:r>
+          </w:p>
+        </w:tc>
+        <w:tc>
+          <w:tcPr>
+            <w:tcW w:w="3009" w:type="dxa"/>
+          </w:tcPr>
+          <w:p>
+            <w:r>
+              <w:t>bar_ankle_diff_norm</w:t>
+            </w:r>
+          </w:p>
+        </w:tc>
+        <w:tc>
+          <w:tcPr>
+            <w:tcW w:w="3009" w:type="dxa"/>
+          </w:tcPr>
+          <w:p>
+            <w:r>
+              <w:t>≤ 0.08</w:t>
+            </w:r>
+          </w:p>
+        </w:tc>
+      </w:tr>
+      <w:tr>
+        <w:tc>
+          <w:tcPr>
+            <w:tcW w:w="3009" w:type="dxa"/>
+          </w:tcPr>
+          <w:p>
+            <w:r>
+              <w:t>Recorrido vertical barra (deadlift)</w:t>
+            </w:r>
+          </w:p>
+        </w:tc>
+        <w:tc>
+          <w:tcPr>
+            <w:tcW w:w="3009" w:type="dxa"/>
+          </w:tcPr>
+          <w:p>
+            <w:r>
+              <w:t>bar_range_norm</w:t>
+            </w:r>
+          </w:p>
+        </w:tc>
+        <w:tc>
+          <w:tcPr>
+            <w:tcW w:w="3009" w:type="dxa"/>
+          </w:tcPr>
+          <w:p>
+            <w:r>
+              <w:t>≥ 0.10</w:t>
+            </w:r>
+          </w:p>
+        </w:tc>
+      </w:tr>
+      <w:tr>
+        <w:tc>
+          <w:tcPr>
+            <w:tcW w:w="3009" w:type="dxa"/>
+          </w:tcPr>
+          <w:p>
+            <w:r>
+              <w:t>Confianza mínima ejercicio</w:t>
+            </w:r>
+          </w:p>
+        </w:tc>
+        <w:tc>
+          <w:tcPr>
+            <w:tcW w:w="3009" w:type="dxa"/>
+          </w:tcPr>
+          <w:p>
+            <w:r>
+              <w:t>MIN_CONFIDENCE_SCORE</w:t>
+            </w:r>
+          </w:p>
+        </w:tc>
+        <w:tc>
+          <w:tcPr>
+            <w:tcW w:w="3009" w:type="dxa"/>
+          </w:tcPr>
+          <w:p>
+            <w:r>
+              <w:t>0.45</w:t>
+            </w:r>
+          </w:p>
+        </w:tc>
+      </w:tr>
+      <w:tr>
+        <w:tc>
+          <w:tcPr>
+            <w:tcW w:w="3009" w:type="dxa"/>
+          </w:tcPr>
+          <w:p>
+            <w:r>
+              <w:t>Margen mínimo entre clases</w:t>
+            </w:r>
+          </w:p>
+        </w:tc>
+        <w:tc>
+          <w:tcPr>
+            <w:tcW w:w="3009" w:type="dxa"/>
+          </w:tcPr>
+          <w:p>
+            <w:r>
+              <w:t>CLASSIFICATION_MARGIN</w:t>
+            </w:r>
+          </w:p>
+        </w:tc>
+        <w:tc>
+          <w:tcPr>
+            <w:tcW w:w="3009" w:type="dxa"/>
+          </w:tcPr>
+          <w:p>
+            <w:r>
+              <w:t>0.12</w:t>
+            </w:r>
+          </w:p>
+        </w:tc>
+      </w:tr>
+    </w:tbl>
     <w:p/>
     <w:sectPr>
       <w:footerReference w:type="default" r:id="rId14"/>
@@ -18443,7 +17585,7 @@
   <w:abstractNum w:abstractNumId="33" w15:restartNumberingAfterBreak="0">
     <w:nsid w:val="2FB625F1"/>
     <w:multiLevelType w:val="multilevel"/>
-    <w:tmpl w:val="972C0542"/>
+    <w:tmpl w:val="E85CD8CE"/>
     <w:lvl w:ilvl="0">
       <w:start w:val="1"/>
       <w:numFmt w:val="bullet"/>
@@ -18460,20 +17602,16 @@
         <w:sz w:val="20"/>
       </w:rPr>
     </w:lvl>
-    <w:lvl w:ilvl="1" w:tentative="1">
-      <w:start w:val="1"/>
-      <w:numFmt w:val="bullet"/>
-      <w:lvlText w:val="o"/>
-      <w:lvlJc w:val="left"/>
-      <w:pPr>
-        <w:tabs>
-          <w:tab w:val="num" w:pos="1440"/>
-        </w:tabs>
-        <w:ind w:left="1440" w:hanging="360"/>
-      </w:pPr>
-      <w:rPr>
-        <w:rFonts w:ascii="Courier New" w:hAnsi="Courier New" w:hint="default"/>
-        <w:sz w:val="20"/>
+    <w:lvl w:ilvl="1">
+      <w:start w:val="1"/>
+      <w:numFmt w:val="lowerRoman"/>
+      <w:lvlText w:val="(%2)"/>
+      <w:lvlJc w:val="left"/>
+      <w:pPr>
+        <w:ind w:left="1800" w:hanging="720"/>
+      </w:pPr>
+      <w:rPr>
+        <w:rFonts w:hint="default"/>
       </w:rPr>
     </w:lvl>
     <w:lvl w:ilvl="2" w:tentative="1">
@@ -28810,6 +27948,7 @@
   <w:style w:type="character" w:default="1" w:styleId="DefaultParagraphFont">
     <w:name w:val="Default Paragraph Font"/>
     <w:uiPriority w:val="1"/>
+    <w:semiHidden/>
     <w:unhideWhenUsed/>
   </w:style>
   <w:style w:type="table" w:default="1" w:styleId="TableNormal">

</xml_diff>